<commit_message>
Typo fix in tables numbering
</commit_message>
<xml_diff>
--- a/materials/ITPD/Paragraph 3 - Operator.docx
+++ b/materials/ITPD/Paragraph 3 - Operator.docx
@@ -120,7 +120,13 @@
               <w:rPr>
                 <w:rFonts w:cstheme="minorHAnsi"/>
               </w:rPr>
-              <w:t>I2T1</w:t>
+              <w:t>I1</w:t>
+            </w:r>
+            <w:r>
+              <w:rPr>
+                <w:rFonts w:cstheme="minorHAnsi"/>
+              </w:rPr>
+              <w:t>T1</w:t>
             </w:r>
           </w:p>
         </w:tc>
@@ -503,7 +509,13 @@
               <w:rPr>
                 <w:rFonts w:cstheme="minorHAnsi"/>
               </w:rPr>
-              <w:t>I2T2</w:t>
+              <w:t>I1</w:t>
+            </w:r>
+            <w:r>
+              <w:rPr>
+                <w:rFonts w:cstheme="minorHAnsi"/>
+              </w:rPr>
+              <w:t>T2</w:t>
             </w:r>
           </w:p>
         </w:tc>
@@ -874,7 +886,13 @@
               <w:rPr>
                 <w:rFonts w:cstheme="minorHAnsi"/>
               </w:rPr>
-              <w:t>I2T3</w:t>
+              <w:t>I1</w:t>
+            </w:r>
+            <w:r>
+              <w:rPr>
+                <w:rFonts w:cstheme="minorHAnsi"/>
+              </w:rPr>
+              <w:t>T3</w:t>
             </w:r>
           </w:p>
         </w:tc>
@@ -1269,7 +1287,13 @@
               <w:rPr>
                 <w:rFonts w:cstheme="minorHAnsi"/>
               </w:rPr>
-              <w:t>I2T4</w:t>
+              <w:t>I1</w:t>
+            </w:r>
+            <w:r>
+              <w:rPr>
+                <w:rFonts w:cstheme="minorHAnsi"/>
+              </w:rPr>
+              <w:t>T4</w:t>
             </w:r>
           </w:p>
         </w:tc>
@@ -1653,7 +1677,13 @@
               <w:rPr>
                 <w:rFonts w:cstheme="minorHAnsi"/>
               </w:rPr>
-              <w:t>I2</w:t>
+              <w:t>I</w:t>
+            </w:r>
+            <w:r>
+              <w:rPr>
+                <w:rFonts w:cstheme="minorHAnsi"/>
+              </w:rPr>
+              <w:t>1</w:t>
             </w:r>
             <w:r>
               <w:rPr>
@@ -2066,7 +2096,19 @@
               <w:rPr>
                 <w:rFonts w:cstheme="minorHAnsi"/>
               </w:rPr>
-              <w:t>I2T6</w:t>
+              <w:t>I</w:t>
+            </w:r>
+            <w:r>
+              <w:rPr>
+                <w:rFonts w:cstheme="minorHAnsi"/>
+              </w:rPr>
+              <w:t>1</w:t>
+            </w:r>
+            <w:r>
+              <w:rPr>
+                <w:rFonts w:cstheme="minorHAnsi"/>
+              </w:rPr>
+              <w:t>T6</w:t>
             </w:r>
           </w:p>
         </w:tc>
@@ -2449,7 +2491,13 @@
               <w:rPr>
                 <w:rFonts w:cstheme="minorHAnsi"/>
               </w:rPr>
-              <w:t>I2T7</w:t>
+              <w:t>I1</w:t>
+            </w:r>
+            <w:r>
+              <w:rPr>
+                <w:rFonts w:cstheme="minorHAnsi"/>
+              </w:rPr>
+              <w:t>T7</w:t>
             </w:r>
           </w:p>
         </w:tc>
@@ -2499,7 +2547,69 @@
               <w:rPr>
                 <w:rFonts w:cstheme="minorHAnsi"/>
               </w:rPr>
-              <w:t xml:space="preserve"> -&gt; </w:t>
+              <w:t xml:space="preserve"> -&gt; Log in Module</w:t>
+            </w:r>
+          </w:p>
+        </w:tc>
+      </w:tr>
+      <w:tr>
+        <w:tc>
+          <w:tcPr>
+            <w:tcW w:w="4675" w:type="dxa"/>
+          </w:tcPr>
+          <w:p>
+            <w:pPr>
+              <w:rPr>
+                <w:rFonts w:cstheme="minorHAnsi"/>
+              </w:rPr>
+            </w:pPr>
+            <w:r>
+              <w:rPr>
+                <w:rFonts w:cstheme="minorHAnsi"/>
+              </w:rPr>
+              <w:t>Input Specification</w:t>
+            </w:r>
+          </w:p>
+        </w:tc>
+        <w:tc>
+          <w:tcPr>
+            <w:tcW w:w="4675" w:type="dxa"/>
+          </w:tcPr>
+          <w:p>
+            <w:pPr>
+              <w:rPr>
+                <w:rFonts w:cstheme="minorHAnsi"/>
+              </w:rPr>
+            </w:pPr>
+            <w:r>
+              <w:rPr>
+                <w:rFonts w:cstheme="minorHAnsi"/>
+              </w:rPr>
+              <w:t xml:space="preserve">Simulate </w:t>
+            </w:r>
+            <w:r>
+              <w:rPr>
+                <w:rFonts w:cstheme="minorHAnsi"/>
+              </w:rPr>
+              <w:t>DBMS API Manager</w:t>
+            </w:r>
+            <w:r>
+              <w:rPr>
+                <w:rFonts w:cstheme="minorHAnsi"/>
+              </w:rPr>
+              <w:t xml:space="preserve"> component</w:t>
+            </w:r>
+            <w:r>
+              <w:rPr>
+                <w:rFonts w:cstheme="minorHAnsi"/>
+              </w:rPr>
+              <w:t xml:space="preserve"> </w:t>
+            </w:r>
+            <w:r>
+              <w:rPr>
+                <w:rFonts w:cstheme="minorHAnsi"/>
+              </w:rPr>
+              <w:t xml:space="preserve">typical input coming from </w:t>
             </w:r>
             <w:r>
               <w:rPr>
@@ -2507,67 +2617,171 @@
               </w:rPr>
               <w:t>Log in Module</w:t>
             </w:r>
-          </w:p>
-        </w:tc>
-      </w:tr>
-      <w:tr>
-        <w:tc>
-          <w:tcPr>
-            <w:tcW w:w="4675" w:type="dxa"/>
-          </w:tcPr>
-          <w:p>
-            <w:pPr>
-              <w:rPr>
-                <w:rFonts w:cstheme="minorHAnsi"/>
-              </w:rPr>
-            </w:pPr>
-            <w:r>
-              <w:rPr>
-                <w:rFonts w:cstheme="minorHAnsi"/>
-              </w:rPr>
-              <w:t>Input Specification</w:t>
-            </w:r>
-          </w:p>
-        </w:tc>
-        <w:tc>
-          <w:tcPr>
-            <w:tcW w:w="4675" w:type="dxa"/>
-          </w:tcPr>
-          <w:p>
-            <w:pPr>
-              <w:rPr>
-                <w:rFonts w:cstheme="minorHAnsi"/>
-              </w:rPr>
-            </w:pPr>
-            <w:r>
-              <w:rPr>
-                <w:rFonts w:cstheme="minorHAnsi"/>
-              </w:rPr>
-              <w:t xml:space="preserve">Simulate </w:t>
-            </w:r>
-            <w:r>
-              <w:rPr>
-                <w:rFonts w:cstheme="minorHAnsi"/>
-              </w:rPr>
-              <w:t>DBMS API Manager</w:t>
-            </w:r>
-            <w:r>
-              <w:rPr>
-                <w:rFonts w:cstheme="minorHAnsi"/>
-              </w:rPr>
-              <w:t xml:space="preserve"> component</w:t>
-            </w:r>
-            <w:r>
-              <w:rPr>
-                <w:rFonts w:cstheme="minorHAnsi"/>
-              </w:rPr>
-              <w:t xml:space="preserve"> </w:t>
-            </w:r>
-            <w:r>
-              <w:rPr>
-                <w:rFonts w:cstheme="minorHAnsi"/>
-              </w:rPr>
-              <w:t xml:space="preserve">typical input coming from </w:t>
+            <w:r>
+              <w:rPr>
+                <w:rFonts w:cstheme="minorHAnsi"/>
+              </w:rPr>
+              <w:t>, paying attention to</w:t>
+            </w:r>
+            <w:r>
+              <w:rPr>
+                <w:rFonts w:cstheme="minorHAnsi"/>
+              </w:rPr>
+              <w:t xml:space="preserve"> </w:t>
+            </w:r>
+            <w:r>
+              <w:rPr>
+                <w:rFonts w:cstheme="minorHAnsi"/>
+              </w:rPr>
+              <w:t>cover the exceptional and edge cases related</w:t>
+            </w:r>
+            <w:r>
+              <w:rPr>
+                <w:rFonts w:cstheme="minorHAnsi"/>
+              </w:rPr>
+              <w:t xml:space="preserve"> </w:t>
+            </w:r>
+            <w:r>
+              <w:rPr>
+                <w:rFonts w:cstheme="minorHAnsi"/>
+              </w:rPr>
+              <w:t xml:space="preserve">to </w:t>
+            </w:r>
+            <w:r>
+              <w:rPr>
+                <w:rFonts w:cstheme="minorHAnsi"/>
+              </w:rPr>
+              <w:t>the DBInt</w:t>
+            </w:r>
+            <w:r>
+              <w:rPr>
+                <w:rFonts w:cstheme="minorHAnsi"/>
+              </w:rPr>
+              <w:t xml:space="preserve"> interface</w:t>
+            </w:r>
+            <w:r>
+              <w:rPr>
+                <w:rFonts w:cstheme="minorHAnsi"/>
+              </w:rPr>
+              <w:t>.</w:t>
+            </w:r>
+          </w:p>
+        </w:tc>
+      </w:tr>
+      <w:tr>
+        <w:tc>
+          <w:tcPr>
+            <w:tcW w:w="4675" w:type="dxa"/>
+          </w:tcPr>
+          <w:p>
+            <w:pPr>
+              <w:rPr>
+                <w:rFonts w:cstheme="minorHAnsi"/>
+              </w:rPr>
+            </w:pPr>
+            <w:r>
+              <w:rPr>
+                <w:rFonts w:cstheme="minorHAnsi"/>
+              </w:rPr>
+              <w:t>Output Specification</w:t>
+            </w:r>
+          </w:p>
+        </w:tc>
+        <w:tc>
+          <w:tcPr>
+            <w:tcW w:w="4675" w:type="dxa"/>
+          </w:tcPr>
+          <w:p>
+            <w:pPr>
+              <w:rPr>
+                <w:rFonts w:cstheme="minorHAnsi"/>
+              </w:rPr>
+            </w:pPr>
+            <w:r>
+              <w:rPr>
+                <w:rFonts w:cstheme="minorHAnsi"/>
+              </w:rPr>
+              <w:t>Check if the correct method</w:t>
+            </w:r>
+            <w:r>
+              <w:rPr>
+                <w:rFonts w:cstheme="minorHAnsi"/>
+              </w:rPr>
+              <w:t>s</w:t>
+            </w:r>
+            <w:r>
+              <w:rPr>
+                <w:rFonts w:cstheme="minorHAnsi"/>
+              </w:rPr>
+              <w:t xml:space="preserve"> are invoked,</w:t>
+            </w:r>
+            <w:r>
+              <w:rPr>
+                <w:rFonts w:cstheme="minorHAnsi"/>
+              </w:rPr>
+              <w:t xml:space="preserve"> </w:t>
+            </w:r>
+            <w:r>
+              <w:rPr>
+                <w:rFonts w:cstheme="minorHAnsi"/>
+              </w:rPr>
+              <w:t>along with the correct parameter types</w:t>
+            </w:r>
+            <w:r>
+              <w:rPr>
+                <w:rFonts w:cstheme="minorHAnsi"/>
+              </w:rPr>
+              <w:t xml:space="preserve"> </w:t>
+            </w:r>
+            <w:r>
+              <w:rPr>
+                <w:rFonts w:cstheme="minorHAnsi"/>
+              </w:rPr>
+              <w:t>and values</w:t>
+            </w:r>
+            <w:r>
+              <w:rPr>
+                <w:rFonts w:cstheme="minorHAnsi"/>
+              </w:rPr>
+              <w:t>.</w:t>
+            </w:r>
+          </w:p>
+        </w:tc>
+      </w:tr>
+      <w:tr>
+        <w:tc>
+          <w:tcPr>
+            <w:tcW w:w="4675" w:type="dxa"/>
+          </w:tcPr>
+          <w:p>
+            <w:pPr>
+              <w:rPr>
+                <w:rFonts w:cstheme="minorHAnsi"/>
+              </w:rPr>
+            </w:pPr>
+            <w:r>
+              <w:rPr>
+                <w:rFonts w:cstheme="minorHAnsi"/>
+              </w:rPr>
+              <w:t>Environmental needs</w:t>
+            </w:r>
+          </w:p>
+        </w:tc>
+        <w:tc>
+          <w:tcPr>
+            <w:tcW w:w="4675" w:type="dxa"/>
+          </w:tcPr>
+          <w:p>
+            <w:pPr>
+              <w:rPr>
+                <w:rFonts w:cstheme="minorHAnsi"/>
+              </w:rPr>
+            </w:pPr>
+            <w:r>
+              <w:rPr>
+                <w:rFonts w:cstheme="minorHAnsi"/>
+              </w:rPr>
+              <w:t xml:space="preserve">The </w:t>
             </w:r>
             <w:r>
               <w:rPr>
@@ -2579,185 +2793,7 @@
               <w:rPr>
                 <w:rFonts w:cstheme="minorHAnsi"/>
               </w:rPr>
-              <w:t>, paying attention to</w:t>
-            </w:r>
-            <w:r>
-              <w:rPr>
-                <w:rFonts w:cstheme="minorHAnsi"/>
-              </w:rPr>
-              <w:t xml:space="preserve"> </w:t>
-            </w:r>
-            <w:r>
-              <w:rPr>
-                <w:rFonts w:cstheme="minorHAnsi"/>
-              </w:rPr>
-              <w:t>cover the exceptional and edge cases related</w:t>
-            </w:r>
-            <w:r>
-              <w:rPr>
-                <w:rFonts w:cstheme="minorHAnsi"/>
-              </w:rPr>
-              <w:t xml:space="preserve"> </w:t>
-            </w:r>
-            <w:r>
-              <w:rPr>
-                <w:rFonts w:cstheme="minorHAnsi"/>
-              </w:rPr>
-              <w:t xml:space="preserve">to </w:t>
-            </w:r>
-            <w:r>
-              <w:rPr>
-                <w:rFonts w:cstheme="minorHAnsi"/>
-              </w:rPr>
-              <w:t>the DBInt</w:t>
-            </w:r>
-            <w:r>
-              <w:rPr>
-                <w:rFonts w:cstheme="minorHAnsi"/>
-              </w:rPr>
-              <w:t xml:space="preserve"> interface</w:t>
-            </w:r>
-            <w:r>
-              <w:rPr>
-                <w:rFonts w:cstheme="minorHAnsi"/>
-              </w:rPr>
-              <w:t>.</w:t>
-            </w:r>
-          </w:p>
-        </w:tc>
-      </w:tr>
-      <w:tr>
-        <w:tc>
-          <w:tcPr>
-            <w:tcW w:w="4675" w:type="dxa"/>
-          </w:tcPr>
-          <w:p>
-            <w:pPr>
-              <w:rPr>
-                <w:rFonts w:cstheme="minorHAnsi"/>
-              </w:rPr>
-            </w:pPr>
-            <w:r>
-              <w:rPr>
-                <w:rFonts w:cstheme="minorHAnsi"/>
-              </w:rPr>
-              <w:t>Output Specification</w:t>
-            </w:r>
-          </w:p>
-        </w:tc>
-        <w:tc>
-          <w:tcPr>
-            <w:tcW w:w="4675" w:type="dxa"/>
-          </w:tcPr>
-          <w:p>
-            <w:pPr>
-              <w:rPr>
-                <w:rFonts w:cstheme="minorHAnsi"/>
-              </w:rPr>
-            </w:pPr>
-            <w:r>
-              <w:rPr>
-                <w:rFonts w:cstheme="minorHAnsi"/>
-              </w:rPr>
-              <w:t>Check if the correct method</w:t>
-            </w:r>
-            <w:r>
-              <w:rPr>
-                <w:rFonts w:cstheme="minorHAnsi"/>
-              </w:rPr>
-              <w:t>s</w:t>
-            </w:r>
-            <w:r>
-              <w:rPr>
-                <w:rFonts w:cstheme="minorHAnsi"/>
-              </w:rPr>
-              <w:t xml:space="preserve"> are invoked,</w:t>
-            </w:r>
-            <w:r>
-              <w:rPr>
-                <w:rFonts w:cstheme="minorHAnsi"/>
-              </w:rPr>
-              <w:t xml:space="preserve"> </w:t>
-            </w:r>
-            <w:r>
-              <w:rPr>
-                <w:rFonts w:cstheme="minorHAnsi"/>
-              </w:rPr>
-              <w:t>along with the correct parameter types</w:t>
-            </w:r>
-            <w:r>
-              <w:rPr>
-                <w:rFonts w:cstheme="minorHAnsi"/>
-              </w:rPr>
-              <w:t xml:space="preserve"> </w:t>
-            </w:r>
-            <w:r>
-              <w:rPr>
-                <w:rFonts w:cstheme="minorHAnsi"/>
-              </w:rPr>
-              <w:t>and values</w:t>
-            </w:r>
-            <w:r>
-              <w:rPr>
-                <w:rFonts w:cstheme="minorHAnsi"/>
-              </w:rPr>
-              <w:t>.</w:t>
-            </w:r>
-          </w:p>
-        </w:tc>
-      </w:tr>
-      <w:tr>
-        <w:tc>
-          <w:tcPr>
-            <w:tcW w:w="4675" w:type="dxa"/>
-          </w:tcPr>
-          <w:p>
-            <w:pPr>
-              <w:rPr>
-                <w:rFonts w:cstheme="minorHAnsi"/>
-              </w:rPr>
-            </w:pPr>
-            <w:r>
-              <w:rPr>
-                <w:rFonts w:cstheme="minorHAnsi"/>
-              </w:rPr>
-              <w:t>Environmental needs</w:t>
-            </w:r>
-          </w:p>
-        </w:tc>
-        <w:tc>
-          <w:tcPr>
-            <w:tcW w:w="4675" w:type="dxa"/>
-          </w:tcPr>
-          <w:p>
-            <w:pPr>
-              <w:rPr>
-                <w:rFonts w:cstheme="minorHAnsi"/>
-              </w:rPr>
-            </w:pPr>
-            <w:r>
-              <w:rPr>
-                <w:rFonts w:cstheme="minorHAnsi"/>
-              </w:rPr>
-              <w:t xml:space="preserve">The </w:t>
-            </w:r>
-            <w:r>
-              <w:rPr>
-                <w:rFonts w:cstheme="minorHAnsi"/>
-              </w:rPr>
-              <w:t>Log in Module</w:t>
-            </w:r>
-            <w:r>
-              <w:rPr>
-                <w:rFonts w:cstheme="minorHAnsi"/>
-              </w:rPr>
-              <w:t xml:space="preserve"> </w:t>
-            </w:r>
-            <w:r>
-              <w:rPr>
-                <w:rFonts w:cstheme="minorHAnsi"/>
-              </w:rPr>
-              <w:t>driver</w:t>
+              <w:t xml:space="preserve"> driver</w:t>
             </w:r>
             <w:r>
               <w:rPr>
@@ -2832,7 +2868,13 @@
               <w:rPr>
                 <w:rFonts w:cstheme="minorHAnsi"/>
               </w:rPr>
-              <w:t>I2T8</w:t>
+              <w:t>I1</w:t>
+            </w:r>
+            <w:r>
+              <w:rPr>
+                <w:rFonts w:cstheme="minorHAnsi"/>
+              </w:rPr>
+              <w:t>T8</w:t>
             </w:r>
           </w:p>
         </w:tc>
@@ -2882,13 +2924,7 @@
               <w:rPr>
                 <w:rFonts w:cstheme="minorHAnsi"/>
               </w:rPr>
-              <w:t xml:space="preserve"> -&gt; </w:t>
-            </w:r>
-            <w:r>
-              <w:rPr>
-                <w:rFonts w:cstheme="minorHAnsi"/>
-              </w:rPr>
-              <w:t>Ride Report Manager</w:t>
+              <w:t xml:space="preserve"> -&gt; Ride Report Manager</w:t>
             </w:r>
           </w:p>
         </w:tc>
@@ -3142,13 +3178,7 @@
               <w:rPr>
                 <w:rFonts w:cstheme="minorHAnsi"/>
               </w:rPr>
-              <w:t xml:space="preserve"> </w:t>
-            </w:r>
-            <w:r>
-              <w:rPr>
-                <w:rFonts w:cstheme="minorHAnsi"/>
-              </w:rPr>
-              <w:t>driver</w:t>
+              <w:t xml:space="preserve"> driver</w:t>
             </w:r>
             <w:r>
               <w:rPr>
@@ -3223,7 +3253,13 @@
               <w:rPr>
                 <w:rFonts w:cstheme="minorHAnsi"/>
               </w:rPr>
-              <w:t>I2T9</w:t>
+              <w:t>I1</w:t>
+            </w:r>
+            <w:r>
+              <w:rPr>
+                <w:rFonts w:cstheme="minorHAnsi"/>
+              </w:rPr>
+              <w:t>T9</w:t>
             </w:r>
           </w:p>
         </w:tc>
@@ -3635,7 +3671,13 @@
               <w:rPr>
                 <w:rFonts w:cstheme="minorHAnsi"/>
               </w:rPr>
-              <w:t>I3T1</w:t>
+              <w:t>I2</w:t>
+            </w:r>
+            <w:r>
+              <w:rPr>
+                <w:rFonts w:cstheme="minorHAnsi"/>
+              </w:rPr>
+              <w:t>T1</w:t>
             </w:r>
           </w:p>
         </w:tc>
@@ -4057,7 +4099,7 @@
               <w:rPr>
                 <w:rFonts w:cstheme="minorHAnsi"/>
               </w:rPr>
-              <w:t>I4</w:t>
+              <w:t>I3</w:t>
             </w:r>
             <w:r>
               <w:rPr>
@@ -4435,7 +4477,7 @@
               <w:rPr>
                 <w:rFonts w:cstheme="minorHAnsi"/>
               </w:rPr>
-              <w:t>I4</w:t>
+              <w:t>I3</w:t>
             </w:r>
             <w:r>
               <w:rPr>
@@ -4856,7 +4898,13 @@
               <w:rPr>
                 <w:rFonts w:cstheme="minorHAnsi"/>
               </w:rPr>
-              <w:t>I5</w:t>
+              <w:t>I</w:t>
+            </w:r>
+            <w:r>
+              <w:rPr>
+                <w:rFonts w:cstheme="minorHAnsi"/>
+              </w:rPr>
+              <w:t>4</w:t>
             </w:r>
             <w:r>
               <w:rPr>
@@ -4900,7 +4948,69 @@
               <w:rPr>
                 <w:rFonts w:cstheme="minorHAnsi"/>
               </w:rPr>
-              <w:t xml:space="preserve">Cars Redistribution Manager -&gt; </w:t>
+              <w:t>Cars Redistribution Manager -&gt; Notifications Dispatcher</w:t>
+            </w:r>
+          </w:p>
+        </w:tc>
+      </w:tr>
+      <w:tr>
+        <w:tc>
+          <w:tcPr>
+            <w:tcW w:w="4675" w:type="dxa"/>
+          </w:tcPr>
+          <w:p>
+            <w:pPr>
+              <w:rPr>
+                <w:rFonts w:cstheme="minorHAnsi"/>
+              </w:rPr>
+            </w:pPr>
+            <w:r>
+              <w:rPr>
+                <w:rFonts w:cstheme="minorHAnsi"/>
+              </w:rPr>
+              <w:t>Input Specification</w:t>
+            </w:r>
+          </w:p>
+        </w:tc>
+        <w:tc>
+          <w:tcPr>
+            <w:tcW w:w="4675" w:type="dxa"/>
+          </w:tcPr>
+          <w:p>
+            <w:pPr>
+              <w:rPr>
+                <w:rFonts w:cstheme="minorHAnsi"/>
+              </w:rPr>
+            </w:pPr>
+            <w:r>
+              <w:rPr>
+                <w:rFonts w:cstheme="minorHAnsi"/>
+              </w:rPr>
+              <w:t xml:space="preserve">Simulate </w:t>
+            </w:r>
+            <w:r>
+              <w:rPr>
+                <w:rFonts w:cstheme="minorHAnsi"/>
+              </w:rPr>
+              <w:t xml:space="preserve">Cars Redistribution Manager </w:t>
+            </w:r>
+            <w:r>
+              <w:rPr>
+                <w:rFonts w:cstheme="minorHAnsi"/>
+              </w:rPr>
+              <w:t>component</w:t>
+            </w:r>
+            <w:r>
+              <w:rPr>
+                <w:rFonts w:cstheme="minorHAnsi"/>
+              </w:rPr>
+              <w:t xml:space="preserve"> </w:t>
+            </w:r>
+            <w:r>
+              <w:rPr>
+                <w:rFonts w:cstheme="minorHAnsi"/>
+              </w:rPr>
+              <w:t xml:space="preserve">typical input coming from </w:t>
             </w:r>
             <w:r>
               <w:rPr>
@@ -4908,67 +5018,172 @@
               </w:rPr>
               <w:t>Notifications Dispatcher</w:t>
             </w:r>
-          </w:p>
-        </w:tc>
-      </w:tr>
-      <w:tr>
-        <w:tc>
-          <w:tcPr>
-            <w:tcW w:w="4675" w:type="dxa"/>
-          </w:tcPr>
-          <w:p>
-            <w:pPr>
-              <w:rPr>
-                <w:rFonts w:cstheme="minorHAnsi"/>
-              </w:rPr>
-            </w:pPr>
-            <w:r>
-              <w:rPr>
-                <w:rFonts w:cstheme="minorHAnsi"/>
-              </w:rPr>
-              <w:t>Input Specification</w:t>
-            </w:r>
-          </w:p>
-        </w:tc>
-        <w:tc>
-          <w:tcPr>
-            <w:tcW w:w="4675" w:type="dxa"/>
-          </w:tcPr>
-          <w:p>
-            <w:pPr>
-              <w:rPr>
-                <w:rFonts w:cstheme="minorHAnsi"/>
-              </w:rPr>
-            </w:pPr>
-            <w:r>
-              <w:rPr>
-                <w:rFonts w:cstheme="minorHAnsi"/>
-              </w:rPr>
-              <w:t xml:space="preserve">Simulate </w:t>
-            </w:r>
-            <w:r>
-              <w:rPr>
-                <w:rFonts w:cstheme="minorHAnsi"/>
-              </w:rPr>
-              <w:t xml:space="preserve">Cars Redistribution Manager </w:t>
-            </w:r>
-            <w:r>
-              <w:rPr>
-                <w:rFonts w:cstheme="minorHAnsi"/>
-              </w:rPr>
-              <w:t>component</w:t>
-            </w:r>
-            <w:r>
-              <w:rPr>
-                <w:rFonts w:cstheme="minorHAnsi"/>
-              </w:rPr>
-              <w:t xml:space="preserve"> </w:t>
-            </w:r>
-            <w:r>
-              <w:rPr>
-                <w:rFonts w:cstheme="minorHAnsi"/>
-              </w:rPr>
-              <w:t xml:space="preserve">typical input coming from </w:t>
+            <w:r>
+              <w:rPr>
+                <w:rFonts w:cstheme="minorHAnsi"/>
+              </w:rPr>
+              <w:t>, paying attention to</w:t>
+            </w:r>
+            <w:r>
+              <w:rPr>
+                <w:rFonts w:cstheme="minorHAnsi"/>
+              </w:rPr>
+              <w:t xml:space="preserve"> </w:t>
+            </w:r>
+            <w:r>
+              <w:rPr>
+                <w:rFonts w:cstheme="minorHAnsi"/>
+              </w:rPr>
+              <w:t>cover the exceptional and edge cases related</w:t>
+            </w:r>
+            <w:r>
+              <w:rPr>
+                <w:rFonts w:cstheme="minorHAnsi"/>
+              </w:rPr>
+              <w:t xml:space="preserve"> </w:t>
+            </w:r>
+            <w:r>
+              <w:rPr>
+                <w:rFonts w:cstheme="minorHAnsi"/>
+              </w:rPr>
+              <w:t xml:space="preserve">to </w:t>
+            </w:r>
+            <w:r>
+              <w:rPr>
+                <w:rFonts w:cstheme="minorHAnsi"/>
+              </w:rPr>
+              <w:t>the RedistributionInt</w:t>
+            </w:r>
+            <w:r>
+              <w:rPr>
+                <w:rFonts w:cstheme="minorHAnsi"/>
+              </w:rPr>
+              <w:t xml:space="preserve"> interface</w:t>
+            </w:r>
+            <w:r>
+              <w:rPr>
+                <w:rFonts w:cstheme="minorHAnsi"/>
+              </w:rPr>
+              <w:t>.</w:t>
+            </w:r>
+          </w:p>
+        </w:tc>
+      </w:tr>
+      <w:tr>
+        <w:tc>
+          <w:tcPr>
+            <w:tcW w:w="4675" w:type="dxa"/>
+          </w:tcPr>
+          <w:p>
+            <w:pPr>
+              <w:rPr>
+                <w:rFonts w:cstheme="minorHAnsi"/>
+              </w:rPr>
+            </w:pPr>
+            <w:r>
+              <w:rPr>
+                <w:rFonts w:cstheme="minorHAnsi"/>
+              </w:rPr>
+              <w:t>Output Specification</w:t>
+            </w:r>
+          </w:p>
+        </w:tc>
+        <w:tc>
+          <w:tcPr>
+            <w:tcW w:w="4675" w:type="dxa"/>
+          </w:tcPr>
+          <w:p>
+            <w:pPr>
+              <w:rPr>
+                <w:rFonts w:cstheme="minorHAnsi"/>
+              </w:rPr>
+            </w:pPr>
+            <w:r>
+              <w:rPr>
+                <w:rFonts w:cstheme="minorHAnsi"/>
+              </w:rPr>
+              <w:t>Check if the correct method</w:t>
+            </w:r>
+            <w:r>
+              <w:rPr>
+                <w:rFonts w:cstheme="minorHAnsi"/>
+              </w:rPr>
+              <w:t>s</w:t>
+            </w:r>
+            <w:r>
+              <w:rPr>
+                <w:rFonts w:cstheme="minorHAnsi"/>
+              </w:rPr>
+              <w:t xml:space="preserve"> are invoked,</w:t>
+            </w:r>
+            <w:r>
+              <w:rPr>
+                <w:rFonts w:cstheme="minorHAnsi"/>
+              </w:rPr>
+              <w:t xml:space="preserve"> </w:t>
+            </w:r>
+            <w:r>
+              <w:rPr>
+                <w:rFonts w:cstheme="minorHAnsi"/>
+              </w:rPr>
+              <w:t>along with the correct parameter types</w:t>
+            </w:r>
+            <w:r>
+              <w:rPr>
+                <w:rFonts w:cstheme="minorHAnsi"/>
+              </w:rPr>
+              <w:t xml:space="preserve"> </w:t>
+            </w:r>
+            <w:r>
+              <w:rPr>
+                <w:rFonts w:cstheme="minorHAnsi"/>
+              </w:rPr>
+              <w:t>and values</w:t>
+            </w:r>
+            <w:r>
+              <w:rPr>
+                <w:rFonts w:cstheme="minorHAnsi"/>
+              </w:rPr>
+              <w:t>.</w:t>
+            </w:r>
+          </w:p>
+        </w:tc>
+      </w:tr>
+      <w:tr>
+        <w:tc>
+          <w:tcPr>
+            <w:tcW w:w="4675" w:type="dxa"/>
+          </w:tcPr>
+          <w:p>
+            <w:pPr>
+              <w:rPr>
+                <w:rFonts w:cstheme="minorHAnsi"/>
+                <w:lang w:val="it-IT"/>
+              </w:rPr>
+            </w:pPr>
+            <w:r>
+              <w:rPr>
+                <w:rFonts w:cstheme="minorHAnsi"/>
+              </w:rPr>
+              <w:t>Environmental needs</w:t>
+            </w:r>
+          </w:p>
+        </w:tc>
+        <w:tc>
+          <w:tcPr>
+            <w:tcW w:w="4675" w:type="dxa"/>
+          </w:tcPr>
+          <w:p>
+            <w:pPr>
+              <w:rPr>
+                <w:rFonts w:cstheme="minorHAnsi"/>
+              </w:rPr>
+            </w:pPr>
+            <w:r>
+              <w:rPr>
+                <w:rFonts w:cstheme="minorHAnsi"/>
+              </w:rPr>
+              <w:t xml:space="preserve">The </w:t>
             </w:r>
             <w:r>
               <w:rPr>
@@ -4980,179 +5195,6 @@
               <w:rPr>
                 <w:rFonts w:cstheme="minorHAnsi"/>
               </w:rPr>
-              <w:t>, paying attention to</w:t>
-            </w:r>
-            <w:r>
-              <w:rPr>
-                <w:rFonts w:cstheme="minorHAnsi"/>
-              </w:rPr>
-              <w:t xml:space="preserve"> </w:t>
-            </w:r>
-            <w:r>
-              <w:rPr>
-                <w:rFonts w:cstheme="minorHAnsi"/>
-              </w:rPr>
-              <w:t>cover the exceptional and edge cases related</w:t>
-            </w:r>
-            <w:r>
-              <w:rPr>
-                <w:rFonts w:cstheme="minorHAnsi"/>
-              </w:rPr>
-              <w:t xml:space="preserve"> </w:t>
-            </w:r>
-            <w:r>
-              <w:rPr>
-                <w:rFonts w:cstheme="minorHAnsi"/>
-              </w:rPr>
-              <w:t xml:space="preserve">to </w:t>
-            </w:r>
-            <w:r>
-              <w:rPr>
-                <w:rFonts w:cstheme="minorHAnsi"/>
-              </w:rPr>
-              <w:t>the RedistributionInt</w:t>
-            </w:r>
-            <w:r>
-              <w:rPr>
-                <w:rFonts w:cstheme="minorHAnsi"/>
-              </w:rPr>
-              <w:t xml:space="preserve"> interface</w:t>
-            </w:r>
-            <w:r>
-              <w:rPr>
-                <w:rFonts w:cstheme="minorHAnsi"/>
-              </w:rPr>
-              <w:t>.</w:t>
-            </w:r>
-          </w:p>
-        </w:tc>
-      </w:tr>
-      <w:tr>
-        <w:tc>
-          <w:tcPr>
-            <w:tcW w:w="4675" w:type="dxa"/>
-          </w:tcPr>
-          <w:p>
-            <w:pPr>
-              <w:rPr>
-                <w:rFonts w:cstheme="minorHAnsi"/>
-              </w:rPr>
-            </w:pPr>
-            <w:r>
-              <w:rPr>
-                <w:rFonts w:cstheme="minorHAnsi"/>
-              </w:rPr>
-              <w:t>Output Specification</w:t>
-            </w:r>
-          </w:p>
-        </w:tc>
-        <w:tc>
-          <w:tcPr>
-            <w:tcW w:w="4675" w:type="dxa"/>
-          </w:tcPr>
-          <w:p>
-            <w:pPr>
-              <w:rPr>
-                <w:rFonts w:cstheme="minorHAnsi"/>
-              </w:rPr>
-            </w:pPr>
-            <w:r>
-              <w:rPr>
-                <w:rFonts w:cstheme="minorHAnsi"/>
-              </w:rPr>
-              <w:t>Check if the correct method</w:t>
-            </w:r>
-            <w:r>
-              <w:rPr>
-                <w:rFonts w:cstheme="minorHAnsi"/>
-              </w:rPr>
-              <w:t>s</w:t>
-            </w:r>
-            <w:r>
-              <w:rPr>
-                <w:rFonts w:cstheme="minorHAnsi"/>
-              </w:rPr>
-              <w:t xml:space="preserve"> are invoked,</w:t>
-            </w:r>
-            <w:r>
-              <w:rPr>
-                <w:rFonts w:cstheme="minorHAnsi"/>
-              </w:rPr>
-              <w:t xml:space="preserve"> </w:t>
-            </w:r>
-            <w:r>
-              <w:rPr>
-                <w:rFonts w:cstheme="minorHAnsi"/>
-              </w:rPr>
-              <w:t>along with the correct parameter types</w:t>
-            </w:r>
-            <w:r>
-              <w:rPr>
-                <w:rFonts w:cstheme="minorHAnsi"/>
-              </w:rPr>
-              <w:t xml:space="preserve"> </w:t>
-            </w:r>
-            <w:r>
-              <w:rPr>
-                <w:rFonts w:cstheme="minorHAnsi"/>
-              </w:rPr>
-              <w:t>and values</w:t>
-            </w:r>
-            <w:r>
-              <w:rPr>
-                <w:rFonts w:cstheme="minorHAnsi"/>
-              </w:rPr>
-              <w:t>.</w:t>
-            </w:r>
-          </w:p>
-        </w:tc>
-      </w:tr>
-      <w:tr>
-        <w:tc>
-          <w:tcPr>
-            <w:tcW w:w="4675" w:type="dxa"/>
-          </w:tcPr>
-          <w:p>
-            <w:pPr>
-              <w:rPr>
-                <w:rFonts w:cstheme="minorHAnsi"/>
-                <w:lang w:val="it-IT"/>
-              </w:rPr>
-            </w:pPr>
-            <w:r>
-              <w:rPr>
-                <w:rFonts w:cstheme="minorHAnsi"/>
-              </w:rPr>
-              <w:t>Environmental needs</w:t>
-            </w:r>
-          </w:p>
-        </w:tc>
-        <w:tc>
-          <w:tcPr>
-            <w:tcW w:w="4675" w:type="dxa"/>
-          </w:tcPr>
-          <w:p>
-            <w:pPr>
-              <w:rPr>
-                <w:rFonts w:cstheme="minorHAnsi"/>
-              </w:rPr>
-            </w:pPr>
-            <w:r>
-              <w:rPr>
-                <w:rFonts w:cstheme="minorHAnsi"/>
-              </w:rPr>
-              <w:t xml:space="preserve">The </w:t>
-            </w:r>
-            <w:r>
-              <w:rPr>
-                <w:rFonts w:cstheme="minorHAnsi"/>
-              </w:rPr>
-              <w:t>Notifications Dispatcher</w:t>
-            </w:r>
-            <w:r>
-              <w:rPr>
-                <w:rFonts w:cstheme="minorHAnsi"/>
-              </w:rPr>
               <w:t xml:space="preserve"> </w:t>
             </w:r>
             <w:r>
@@ -5183,7 +5225,13 @@
               <w:rPr>
                 <w:rFonts w:cstheme="minorHAnsi"/>
               </w:rPr>
-              <w:t>2T4</w:t>
+              <w:t>1</w:t>
+            </w:r>
+            <w:r>
+              <w:rPr>
+                <w:rFonts w:cstheme="minorHAnsi"/>
+              </w:rPr>
+              <w:t>T4</w:t>
             </w:r>
             <w:r>
               <w:rPr>
@@ -5275,7 +5323,7 @@
               <w:rPr>
                 <w:rFonts w:cstheme="minorHAnsi"/>
               </w:rPr>
-              <w:t>6</w:t>
+              <w:t>5</w:t>
             </w:r>
             <w:r>
               <w:rPr>
@@ -5595,7 +5643,13 @@
               <w:rPr>
                 <w:rFonts w:cstheme="minorHAnsi"/>
               </w:rPr>
-              <w:t xml:space="preserve"> and I2T</w:t>
+              <w:t xml:space="preserve"> and I1</w:t>
+            </w:r>
+            <w:r>
+              <w:rPr>
+                <w:rFonts w:cstheme="minorHAnsi"/>
+              </w:rPr>
+              <w:t>T</w:t>
             </w:r>
             <w:r>
               <w:rPr>
@@ -5665,7 +5719,7 @@
               <w:rPr>
                 <w:rFonts w:cstheme="minorHAnsi"/>
               </w:rPr>
-              <w:t>I6</w:t>
+              <w:t>I5</w:t>
             </w:r>
             <w:r>
               <w:rPr>
@@ -5709,13 +5763,7 @@
               <w:rPr>
                 <w:rFonts w:cstheme="minorHAnsi"/>
               </w:rPr>
-              <w:t xml:space="preserve">Operator Application -&gt; </w:t>
-            </w:r>
-            <w:r>
-              <w:rPr>
-                <w:rFonts w:cstheme="minorHAnsi"/>
-              </w:rPr>
-              <w:t>Notifications Dispatcher</w:t>
+              <w:t>Operator Application -&gt; Notifications Dispatcher</w:t>
             </w:r>
           </w:p>
         </w:tc>
@@ -5994,8 +6042,6 @@
               </w:rPr>
               <w:t>st have been already implemented</w:t>
             </w:r>
-            <w:bookmarkStart w:id="0" w:name="_GoBack"/>
-            <w:bookmarkEnd w:id="0"/>
             <w:r>
               <w:rPr>
                 <w:rFonts w:cstheme="minorHAnsi"/>
@@ -6089,7 +6135,13 @@
               <w:rPr>
                 <w:rFonts w:cstheme="minorHAnsi"/>
               </w:rPr>
-              <w:t>I7T1</w:t>
+              <w:t>I6</w:t>
+            </w:r>
+            <w:r>
+              <w:rPr>
+                <w:rFonts w:cstheme="minorHAnsi"/>
+              </w:rPr>
+              <w:t>T1</w:t>
             </w:r>
           </w:p>
         </w:tc>
@@ -6391,13 +6443,25 @@
               <w:rPr>
                 <w:rFonts w:cstheme="minorHAnsi"/>
               </w:rPr>
-              <w:t xml:space="preserve"> and I2T</w:t>
-            </w:r>
-            <w:r>
-              <w:rPr>
-                <w:rFonts w:cstheme="minorHAnsi"/>
-              </w:rPr>
-              <w:t>3, I4T2</w:t>
+              <w:t xml:space="preserve"> and I1</w:t>
+            </w:r>
+            <w:r>
+              <w:rPr>
+                <w:rFonts w:cstheme="minorHAnsi"/>
+              </w:rPr>
+              <w:t>T</w:t>
+            </w:r>
+            <w:r>
+              <w:rPr>
+                <w:rFonts w:cstheme="minorHAnsi"/>
+              </w:rPr>
+              <w:t>3, I3</w:t>
+            </w:r>
+            <w:r>
+              <w:rPr>
+                <w:rFonts w:cstheme="minorHAnsi"/>
+              </w:rPr>
+              <w:t>T2</w:t>
             </w:r>
             <w:r>
               <w:rPr>
@@ -6466,7 +6530,19 @@
               <w:rPr>
                 <w:rFonts w:cstheme="minorHAnsi"/>
               </w:rPr>
-              <w:t>I7T2</w:t>
+              <w:t>I</w:t>
+            </w:r>
+            <w:r>
+              <w:rPr>
+                <w:rFonts w:cstheme="minorHAnsi"/>
+              </w:rPr>
+              <w:t>6</w:t>
+            </w:r>
+            <w:r>
+              <w:rPr>
+                <w:rFonts w:cstheme="minorHAnsi"/>
+              </w:rPr>
+              <w:t>T2</w:t>
             </w:r>
           </w:p>
         </w:tc>
@@ -6768,7 +6844,13 @@
               <w:rPr>
                 <w:rFonts w:cstheme="minorHAnsi"/>
               </w:rPr>
-              <w:t xml:space="preserve"> and I2T3, I4T2</w:t>
+              <w:t xml:space="preserve"> and I1T3, I3</w:t>
+            </w:r>
+            <w:r>
+              <w:rPr>
+                <w:rFonts w:cstheme="minorHAnsi"/>
+              </w:rPr>
+              <w:t>T2</w:t>
             </w:r>
             <w:r>
               <w:rPr>
@@ -6837,7 +6919,13 @@
               <w:rPr>
                 <w:rFonts w:cstheme="minorHAnsi"/>
               </w:rPr>
-              <w:t>I7T3</w:t>
+              <w:t>I6</w:t>
+            </w:r>
+            <w:r>
+              <w:rPr>
+                <w:rFonts w:cstheme="minorHAnsi"/>
+              </w:rPr>
+              <w:t>T3</w:t>
             </w:r>
           </w:p>
         </w:tc>
@@ -7147,13 +7235,25 @@
               <w:rPr>
                 <w:rFonts w:cstheme="minorHAnsi"/>
               </w:rPr>
-              <w:t xml:space="preserve"> and I2T3</w:t>
-            </w:r>
-            <w:r>
-              <w:rPr>
-                <w:rFonts w:cstheme="minorHAnsi"/>
-              </w:rPr>
-              <w:t>, I4T</w:t>
+              <w:t xml:space="preserve"> and I1</w:t>
+            </w:r>
+            <w:r>
+              <w:rPr>
+                <w:rFonts w:cstheme="minorHAnsi"/>
+              </w:rPr>
+              <w:t>T3</w:t>
+            </w:r>
+            <w:r>
+              <w:rPr>
+                <w:rFonts w:cstheme="minorHAnsi"/>
+              </w:rPr>
+              <w:t>, I3</w:t>
+            </w:r>
+            <w:r>
+              <w:rPr>
+                <w:rFonts w:cstheme="minorHAnsi"/>
+              </w:rPr>
+              <w:t>T</w:t>
             </w:r>
             <w:r>
               <w:rPr>
@@ -7229,7 +7329,13 @@
               <w:rPr>
                 <w:rFonts w:cstheme="minorHAnsi"/>
               </w:rPr>
-              <w:t>I7T4</w:t>
+              <w:t>I6</w:t>
+            </w:r>
+            <w:r>
+              <w:rPr>
+                <w:rFonts w:cstheme="minorHAnsi"/>
+              </w:rPr>
+              <w:t>T4</w:t>
             </w:r>
           </w:p>
         </w:tc>
@@ -7267,7 +7373,69 @@
               <w:rPr>
                 <w:rFonts w:cstheme="minorHAnsi"/>
               </w:rPr>
-              <w:t xml:space="preserve">Reservation Manager – client side -&gt; </w:t>
+              <w:t>Reservation Manager – client side -&gt; Operator Manager</w:t>
+            </w:r>
+          </w:p>
+        </w:tc>
+      </w:tr>
+      <w:tr>
+        <w:tc>
+          <w:tcPr>
+            <w:tcW w:w="4675" w:type="dxa"/>
+          </w:tcPr>
+          <w:p>
+            <w:pPr>
+              <w:rPr>
+                <w:rFonts w:cstheme="minorHAnsi"/>
+              </w:rPr>
+            </w:pPr>
+            <w:r>
+              <w:rPr>
+                <w:rFonts w:cstheme="minorHAnsi"/>
+              </w:rPr>
+              <w:t>Input Specification</w:t>
+            </w:r>
+          </w:p>
+        </w:tc>
+        <w:tc>
+          <w:tcPr>
+            <w:tcW w:w="4675" w:type="dxa"/>
+          </w:tcPr>
+          <w:p>
+            <w:pPr>
+              <w:rPr>
+                <w:rFonts w:cstheme="minorHAnsi"/>
+              </w:rPr>
+            </w:pPr>
+            <w:r>
+              <w:rPr>
+                <w:rFonts w:cstheme="minorHAnsi"/>
+              </w:rPr>
+              <w:t xml:space="preserve">Simulate </w:t>
+            </w:r>
+            <w:r>
+              <w:rPr>
+                <w:rFonts w:cstheme="minorHAnsi"/>
+              </w:rPr>
+              <w:t xml:space="preserve">Reservation Manager – client side </w:t>
+            </w:r>
+            <w:r>
+              <w:rPr>
+                <w:rFonts w:cstheme="minorHAnsi"/>
+              </w:rPr>
+              <w:t>component</w:t>
+            </w:r>
+            <w:r>
+              <w:rPr>
+                <w:rFonts w:cstheme="minorHAnsi"/>
+              </w:rPr>
+              <w:t xml:space="preserve"> </w:t>
+            </w:r>
+            <w:r>
+              <w:rPr>
+                <w:rFonts w:cstheme="minorHAnsi"/>
+              </w:rPr>
+              <w:t xml:space="preserve">typical input coming from </w:t>
             </w:r>
             <w:r>
               <w:rPr>
@@ -7275,67 +7443,171 @@
               </w:rPr>
               <w:t>Operator Manager</w:t>
             </w:r>
-          </w:p>
-        </w:tc>
-      </w:tr>
-      <w:tr>
-        <w:tc>
-          <w:tcPr>
-            <w:tcW w:w="4675" w:type="dxa"/>
-          </w:tcPr>
-          <w:p>
-            <w:pPr>
-              <w:rPr>
-                <w:rFonts w:cstheme="minorHAnsi"/>
-              </w:rPr>
-            </w:pPr>
-            <w:r>
-              <w:rPr>
-                <w:rFonts w:cstheme="minorHAnsi"/>
-              </w:rPr>
-              <w:t>Input Specification</w:t>
-            </w:r>
-          </w:p>
-        </w:tc>
-        <w:tc>
-          <w:tcPr>
-            <w:tcW w:w="4675" w:type="dxa"/>
-          </w:tcPr>
-          <w:p>
-            <w:pPr>
-              <w:rPr>
-                <w:rFonts w:cstheme="minorHAnsi"/>
-              </w:rPr>
-            </w:pPr>
-            <w:r>
-              <w:rPr>
-                <w:rFonts w:cstheme="minorHAnsi"/>
-              </w:rPr>
-              <w:t xml:space="preserve">Simulate </w:t>
-            </w:r>
-            <w:r>
-              <w:rPr>
-                <w:rFonts w:cstheme="minorHAnsi"/>
-              </w:rPr>
-              <w:t xml:space="preserve">Reservation Manager – client side </w:t>
-            </w:r>
-            <w:r>
-              <w:rPr>
-                <w:rFonts w:cstheme="minorHAnsi"/>
-              </w:rPr>
-              <w:t>component</w:t>
-            </w:r>
-            <w:r>
-              <w:rPr>
-                <w:rFonts w:cstheme="minorHAnsi"/>
-              </w:rPr>
-              <w:t xml:space="preserve"> </w:t>
-            </w:r>
-            <w:r>
-              <w:rPr>
-                <w:rFonts w:cstheme="minorHAnsi"/>
-              </w:rPr>
-              <w:t xml:space="preserve">typical input coming from </w:t>
+            <w:r>
+              <w:rPr>
+                <w:rFonts w:cstheme="minorHAnsi"/>
+              </w:rPr>
+              <w:t>, paying attention to</w:t>
+            </w:r>
+            <w:r>
+              <w:rPr>
+                <w:rFonts w:cstheme="minorHAnsi"/>
+              </w:rPr>
+              <w:t xml:space="preserve"> </w:t>
+            </w:r>
+            <w:r>
+              <w:rPr>
+                <w:rFonts w:cstheme="minorHAnsi"/>
+              </w:rPr>
+              <w:t>cover the exceptional and edge cases related</w:t>
+            </w:r>
+            <w:r>
+              <w:rPr>
+                <w:rFonts w:cstheme="minorHAnsi"/>
+              </w:rPr>
+              <w:t xml:space="preserve"> </w:t>
+            </w:r>
+            <w:r>
+              <w:rPr>
+                <w:rFonts w:cstheme="minorHAnsi"/>
+              </w:rPr>
+              <w:t xml:space="preserve">to </w:t>
+            </w:r>
+            <w:r>
+              <w:rPr>
+                <w:rFonts w:cstheme="minorHAnsi"/>
+              </w:rPr>
+              <w:t>the ReservationInt</w:t>
+            </w:r>
+            <w:r>
+              <w:rPr>
+                <w:rFonts w:cstheme="minorHAnsi"/>
+              </w:rPr>
+              <w:t xml:space="preserve"> interface</w:t>
+            </w:r>
+            <w:r>
+              <w:rPr>
+                <w:rFonts w:cstheme="minorHAnsi"/>
+              </w:rPr>
+              <w:t>.</w:t>
+            </w:r>
+          </w:p>
+        </w:tc>
+      </w:tr>
+      <w:tr>
+        <w:tc>
+          <w:tcPr>
+            <w:tcW w:w="4675" w:type="dxa"/>
+          </w:tcPr>
+          <w:p>
+            <w:pPr>
+              <w:rPr>
+                <w:rFonts w:cstheme="minorHAnsi"/>
+              </w:rPr>
+            </w:pPr>
+            <w:r>
+              <w:rPr>
+                <w:rFonts w:cstheme="minorHAnsi"/>
+              </w:rPr>
+              <w:t>Output Specification</w:t>
+            </w:r>
+          </w:p>
+        </w:tc>
+        <w:tc>
+          <w:tcPr>
+            <w:tcW w:w="4675" w:type="dxa"/>
+          </w:tcPr>
+          <w:p>
+            <w:pPr>
+              <w:rPr>
+                <w:rFonts w:cstheme="minorHAnsi"/>
+              </w:rPr>
+            </w:pPr>
+            <w:r>
+              <w:rPr>
+                <w:rFonts w:cstheme="minorHAnsi"/>
+              </w:rPr>
+              <w:t>Check if the correct method</w:t>
+            </w:r>
+            <w:r>
+              <w:rPr>
+                <w:rFonts w:cstheme="minorHAnsi"/>
+              </w:rPr>
+              <w:t>s</w:t>
+            </w:r>
+            <w:r>
+              <w:rPr>
+                <w:rFonts w:cstheme="minorHAnsi"/>
+              </w:rPr>
+              <w:t xml:space="preserve"> are invoked,</w:t>
+            </w:r>
+            <w:r>
+              <w:rPr>
+                <w:rFonts w:cstheme="minorHAnsi"/>
+              </w:rPr>
+              <w:t xml:space="preserve"> </w:t>
+            </w:r>
+            <w:r>
+              <w:rPr>
+                <w:rFonts w:cstheme="minorHAnsi"/>
+              </w:rPr>
+              <w:t>along with the correct parameter types</w:t>
+            </w:r>
+            <w:r>
+              <w:rPr>
+                <w:rFonts w:cstheme="minorHAnsi"/>
+              </w:rPr>
+              <w:t xml:space="preserve"> </w:t>
+            </w:r>
+            <w:r>
+              <w:rPr>
+                <w:rFonts w:cstheme="minorHAnsi"/>
+              </w:rPr>
+              <w:t>and values</w:t>
+            </w:r>
+            <w:r>
+              <w:rPr>
+                <w:rFonts w:cstheme="minorHAnsi"/>
+              </w:rPr>
+              <w:t>.</w:t>
+            </w:r>
+          </w:p>
+        </w:tc>
+      </w:tr>
+      <w:tr>
+        <w:tc>
+          <w:tcPr>
+            <w:tcW w:w="4675" w:type="dxa"/>
+          </w:tcPr>
+          <w:p>
+            <w:pPr>
+              <w:rPr>
+                <w:rFonts w:cstheme="minorHAnsi"/>
+              </w:rPr>
+            </w:pPr>
+            <w:r>
+              <w:rPr>
+                <w:rFonts w:cstheme="minorHAnsi"/>
+              </w:rPr>
+              <w:t>Environmental needs</w:t>
+            </w:r>
+          </w:p>
+        </w:tc>
+        <w:tc>
+          <w:tcPr>
+            <w:tcW w:w="4675" w:type="dxa"/>
+          </w:tcPr>
+          <w:p>
+            <w:pPr>
+              <w:rPr>
+                <w:rFonts w:cstheme="minorHAnsi"/>
+              </w:rPr>
+            </w:pPr>
+            <w:r>
+              <w:rPr>
+                <w:rFonts w:cstheme="minorHAnsi"/>
+              </w:rPr>
+              <w:t xml:space="preserve">The </w:t>
             </w:r>
             <w:r>
               <w:rPr>
@@ -7347,185 +7619,7 @@
               <w:rPr>
                 <w:rFonts w:cstheme="minorHAnsi"/>
               </w:rPr>
-              <w:t>, paying attention to</w:t>
-            </w:r>
-            <w:r>
-              <w:rPr>
-                <w:rFonts w:cstheme="minorHAnsi"/>
-              </w:rPr>
-              <w:t xml:space="preserve"> </w:t>
-            </w:r>
-            <w:r>
-              <w:rPr>
-                <w:rFonts w:cstheme="minorHAnsi"/>
-              </w:rPr>
-              <w:t>cover the exceptional and edge cases related</w:t>
-            </w:r>
-            <w:r>
-              <w:rPr>
-                <w:rFonts w:cstheme="minorHAnsi"/>
-              </w:rPr>
-              <w:t xml:space="preserve"> </w:t>
-            </w:r>
-            <w:r>
-              <w:rPr>
-                <w:rFonts w:cstheme="minorHAnsi"/>
-              </w:rPr>
-              <w:t xml:space="preserve">to </w:t>
-            </w:r>
-            <w:r>
-              <w:rPr>
-                <w:rFonts w:cstheme="minorHAnsi"/>
-              </w:rPr>
-              <w:t>the ReservationInt</w:t>
-            </w:r>
-            <w:r>
-              <w:rPr>
-                <w:rFonts w:cstheme="minorHAnsi"/>
-              </w:rPr>
-              <w:t xml:space="preserve"> interface</w:t>
-            </w:r>
-            <w:r>
-              <w:rPr>
-                <w:rFonts w:cstheme="minorHAnsi"/>
-              </w:rPr>
-              <w:t>.</w:t>
-            </w:r>
-          </w:p>
-        </w:tc>
-      </w:tr>
-      <w:tr>
-        <w:tc>
-          <w:tcPr>
-            <w:tcW w:w="4675" w:type="dxa"/>
-          </w:tcPr>
-          <w:p>
-            <w:pPr>
-              <w:rPr>
-                <w:rFonts w:cstheme="minorHAnsi"/>
-              </w:rPr>
-            </w:pPr>
-            <w:r>
-              <w:rPr>
-                <w:rFonts w:cstheme="minorHAnsi"/>
-              </w:rPr>
-              <w:t>Output Specification</w:t>
-            </w:r>
-          </w:p>
-        </w:tc>
-        <w:tc>
-          <w:tcPr>
-            <w:tcW w:w="4675" w:type="dxa"/>
-          </w:tcPr>
-          <w:p>
-            <w:pPr>
-              <w:rPr>
-                <w:rFonts w:cstheme="minorHAnsi"/>
-              </w:rPr>
-            </w:pPr>
-            <w:r>
-              <w:rPr>
-                <w:rFonts w:cstheme="minorHAnsi"/>
-              </w:rPr>
-              <w:t>Check if the correct method</w:t>
-            </w:r>
-            <w:r>
-              <w:rPr>
-                <w:rFonts w:cstheme="minorHAnsi"/>
-              </w:rPr>
-              <w:t>s</w:t>
-            </w:r>
-            <w:r>
-              <w:rPr>
-                <w:rFonts w:cstheme="minorHAnsi"/>
-              </w:rPr>
-              <w:t xml:space="preserve"> are invoked,</w:t>
-            </w:r>
-            <w:r>
-              <w:rPr>
-                <w:rFonts w:cstheme="minorHAnsi"/>
-              </w:rPr>
-              <w:t xml:space="preserve"> </w:t>
-            </w:r>
-            <w:r>
-              <w:rPr>
-                <w:rFonts w:cstheme="minorHAnsi"/>
-              </w:rPr>
-              <w:t>along with the correct parameter types</w:t>
-            </w:r>
-            <w:r>
-              <w:rPr>
-                <w:rFonts w:cstheme="minorHAnsi"/>
-              </w:rPr>
-              <w:t xml:space="preserve"> </w:t>
-            </w:r>
-            <w:r>
-              <w:rPr>
-                <w:rFonts w:cstheme="minorHAnsi"/>
-              </w:rPr>
-              <w:t>and values</w:t>
-            </w:r>
-            <w:r>
-              <w:rPr>
-                <w:rFonts w:cstheme="minorHAnsi"/>
-              </w:rPr>
-              <w:t>.</w:t>
-            </w:r>
-          </w:p>
-        </w:tc>
-      </w:tr>
-      <w:tr>
-        <w:tc>
-          <w:tcPr>
-            <w:tcW w:w="4675" w:type="dxa"/>
-          </w:tcPr>
-          <w:p>
-            <w:pPr>
-              <w:rPr>
-                <w:rFonts w:cstheme="minorHAnsi"/>
-              </w:rPr>
-            </w:pPr>
-            <w:r>
-              <w:rPr>
-                <w:rFonts w:cstheme="minorHAnsi"/>
-              </w:rPr>
-              <w:t>Environmental needs</w:t>
-            </w:r>
-          </w:p>
-        </w:tc>
-        <w:tc>
-          <w:tcPr>
-            <w:tcW w:w="4675" w:type="dxa"/>
-          </w:tcPr>
-          <w:p>
-            <w:pPr>
-              <w:rPr>
-                <w:rFonts w:cstheme="minorHAnsi"/>
-              </w:rPr>
-            </w:pPr>
-            <w:r>
-              <w:rPr>
-                <w:rFonts w:cstheme="minorHAnsi"/>
-              </w:rPr>
-              <w:t xml:space="preserve">The </w:t>
-            </w:r>
-            <w:r>
-              <w:rPr>
-                <w:rFonts w:cstheme="minorHAnsi"/>
-              </w:rPr>
-              <w:t>Operator Manager</w:t>
-            </w:r>
-            <w:r>
-              <w:rPr>
-                <w:rFonts w:cstheme="minorHAnsi"/>
-              </w:rPr>
-              <w:t xml:space="preserve"> </w:t>
-            </w:r>
-            <w:r>
-              <w:rPr>
-                <w:rFonts w:cstheme="minorHAnsi"/>
-              </w:rPr>
-              <w:t>driver</w:t>
+              <w:t xml:space="preserve"> driver</w:t>
             </w:r>
             <w:r>
               <w:rPr>
@@ -7543,7 +7637,25 @@
               <w:rPr>
                 <w:rFonts w:cstheme="minorHAnsi"/>
               </w:rPr>
-              <w:t xml:space="preserve"> and I2T3, I4T2 must have already been performed.</w:t>
+              <w:t xml:space="preserve"> and I1</w:t>
+            </w:r>
+            <w:r>
+              <w:rPr>
+                <w:rFonts w:cstheme="minorHAnsi"/>
+              </w:rPr>
+              <w:t>T3, I</w:t>
+            </w:r>
+            <w:r>
+              <w:rPr>
+                <w:rFonts w:cstheme="minorHAnsi"/>
+              </w:rPr>
+              <w:t>3</w:t>
+            </w:r>
+            <w:r>
+              <w:rPr>
+                <w:rFonts w:cstheme="minorHAnsi"/>
+              </w:rPr>
+              <w:t>T2 must have already been performed.</w:t>
             </w:r>
           </w:p>
         </w:tc>
@@ -7638,7 +7750,7 @@
               <w:rPr>
                 <w:rFonts w:cstheme="minorHAnsi"/>
               </w:rPr>
-              <w:t>8</w:t>
+              <w:t>7</w:t>
             </w:r>
             <w:r>
               <w:rPr>
@@ -7946,7 +8058,13 @@
               <w:rPr>
                 <w:rFonts w:cstheme="minorHAnsi"/>
               </w:rPr>
-              <w:t xml:space="preserve"> and I2T2, I7T1 must have already been performed.</w:t>
+              <w:t xml:space="preserve"> and I1T2, I6</w:t>
+            </w:r>
+            <w:r>
+              <w:rPr>
+                <w:rFonts w:cstheme="minorHAnsi"/>
+              </w:rPr>
+              <w:t>T1 must have already been performed.</w:t>
             </w:r>
           </w:p>
         </w:tc>
@@ -8009,7 +8127,7 @@
               <w:rPr>
                 <w:rFonts w:cstheme="minorHAnsi"/>
               </w:rPr>
-              <w:t>8</w:t>
+              <w:t>7</w:t>
             </w:r>
             <w:r>
               <w:rPr>
@@ -8053,13 +8171,7 @@
               <w:rPr>
                 <w:rFonts w:cstheme="minorHAnsi"/>
               </w:rPr>
-              <w:t xml:space="preserve">Cars Availability Manager -&gt; </w:t>
-            </w:r>
-            <w:r>
-              <w:rPr>
-                <w:rFonts w:cstheme="minorHAnsi"/>
-              </w:rPr>
-              <w:t>Operator Manager</w:t>
+              <w:t>Cars Availability Manager -&gt; Operator Manager</w:t>
             </w:r>
           </w:p>
         </w:tc>
@@ -8336,7 +8448,25 @@
               <w:rPr>
                 <w:rFonts w:cstheme="minorHAnsi"/>
               </w:rPr>
-              <w:t xml:space="preserve"> and I2T2, I7T1</w:t>
+              <w:t xml:space="preserve"> and I1</w:t>
+            </w:r>
+            <w:r>
+              <w:rPr>
+                <w:rFonts w:cstheme="minorHAnsi"/>
+              </w:rPr>
+              <w:t>T2, I</w:t>
+            </w:r>
+            <w:r>
+              <w:rPr>
+                <w:rFonts w:cstheme="minorHAnsi"/>
+              </w:rPr>
+              <w:t>6</w:t>
+            </w:r>
+            <w:r>
+              <w:rPr>
+                <w:rFonts w:cstheme="minorHAnsi"/>
+              </w:rPr>
+              <w:t>T1</w:t>
             </w:r>
             <w:r>
               <w:rPr>
@@ -8434,7 +8564,13 @@
               <w:rPr>
                 <w:rFonts w:cstheme="minorHAnsi"/>
               </w:rPr>
-              <w:t>9T1</w:t>
+              <w:t>8</w:t>
+            </w:r>
+            <w:r>
+              <w:rPr>
+                <w:rFonts w:cstheme="minorHAnsi"/>
+              </w:rPr>
+              <w:t>T1</w:t>
             </w:r>
           </w:p>
         </w:tc>
@@ -8760,7 +8896,19 @@
               <w:rPr>
                 <w:rFonts w:cstheme="minorHAnsi"/>
               </w:rPr>
-              <w:t xml:space="preserve"> and I2T</w:t>
+              <w:t xml:space="preserve"> and I</w:t>
+            </w:r>
+            <w:r>
+              <w:rPr>
+                <w:rFonts w:cstheme="minorHAnsi"/>
+              </w:rPr>
+              <w:t>1</w:t>
+            </w:r>
+            <w:r>
+              <w:rPr>
+                <w:rFonts w:cstheme="minorHAnsi"/>
+              </w:rPr>
+              <w:t>T</w:t>
             </w:r>
             <w:r>
               <w:rPr>
@@ -8829,13 +8977,13 @@
               <w:rPr>
                 <w:rFonts w:cstheme="minorHAnsi"/>
               </w:rPr>
-              <w:t>I</w:t>
-            </w:r>
-            <w:r>
-              <w:rPr>
-                <w:rFonts w:cstheme="minorHAnsi"/>
-              </w:rPr>
-              <w:t>9T2</w:t>
+              <w:t>I8</w:t>
+            </w:r>
+            <w:r>
+              <w:rPr>
+                <w:rFonts w:cstheme="minorHAnsi"/>
+              </w:rPr>
+              <w:t>T2</w:t>
             </w:r>
           </w:p>
         </w:tc>
@@ -8873,7 +9021,69 @@
               <w:rPr>
                 <w:rFonts w:cstheme="minorHAnsi"/>
               </w:rPr>
-              <w:t xml:space="preserve">Log in Module -&gt; </w:t>
+              <w:t>Log in Module -&gt; Operator Manager</w:t>
+            </w:r>
+          </w:p>
+        </w:tc>
+      </w:tr>
+      <w:tr>
+        <w:tc>
+          <w:tcPr>
+            <w:tcW w:w="4675" w:type="dxa"/>
+          </w:tcPr>
+          <w:p>
+            <w:pPr>
+              <w:rPr>
+                <w:rFonts w:cstheme="minorHAnsi"/>
+              </w:rPr>
+            </w:pPr>
+            <w:r>
+              <w:rPr>
+                <w:rFonts w:cstheme="minorHAnsi"/>
+              </w:rPr>
+              <w:t>Input Specification</w:t>
+            </w:r>
+          </w:p>
+        </w:tc>
+        <w:tc>
+          <w:tcPr>
+            <w:tcW w:w="4675" w:type="dxa"/>
+          </w:tcPr>
+          <w:p>
+            <w:pPr>
+              <w:rPr>
+                <w:rFonts w:cstheme="minorHAnsi"/>
+              </w:rPr>
+            </w:pPr>
+            <w:r>
+              <w:rPr>
+                <w:rFonts w:cstheme="minorHAnsi"/>
+              </w:rPr>
+              <w:t xml:space="preserve">Simulate </w:t>
+            </w:r>
+            <w:r>
+              <w:rPr>
+                <w:rFonts w:cstheme="minorHAnsi"/>
+              </w:rPr>
+              <w:t xml:space="preserve">Log in Module </w:t>
+            </w:r>
+            <w:r>
+              <w:rPr>
+                <w:rFonts w:cstheme="minorHAnsi"/>
+              </w:rPr>
+              <w:t>component</w:t>
+            </w:r>
+            <w:r>
+              <w:rPr>
+                <w:rFonts w:cstheme="minorHAnsi"/>
+              </w:rPr>
+              <w:t xml:space="preserve"> </w:t>
+            </w:r>
+            <w:r>
+              <w:rPr>
+                <w:rFonts w:cstheme="minorHAnsi"/>
+              </w:rPr>
+              <w:t xml:space="preserve">typical input coming from </w:t>
             </w:r>
             <w:r>
               <w:rPr>
@@ -8881,67 +9091,171 @@
               </w:rPr>
               <w:t>Operator Manager</w:t>
             </w:r>
-          </w:p>
-        </w:tc>
-      </w:tr>
-      <w:tr>
-        <w:tc>
-          <w:tcPr>
-            <w:tcW w:w="4675" w:type="dxa"/>
-          </w:tcPr>
-          <w:p>
-            <w:pPr>
-              <w:rPr>
-                <w:rFonts w:cstheme="minorHAnsi"/>
-              </w:rPr>
-            </w:pPr>
-            <w:r>
-              <w:rPr>
-                <w:rFonts w:cstheme="minorHAnsi"/>
-              </w:rPr>
-              <w:t>Input Specification</w:t>
-            </w:r>
-          </w:p>
-        </w:tc>
-        <w:tc>
-          <w:tcPr>
-            <w:tcW w:w="4675" w:type="dxa"/>
-          </w:tcPr>
-          <w:p>
-            <w:pPr>
-              <w:rPr>
-                <w:rFonts w:cstheme="minorHAnsi"/>
-              </w:rPr>
-            </w:pPr>
-            <w:r>
-              <w:rPr>
-                <w:rFonts w:cstheme="minorHAnsi"/>
-              </w:rPr>
-              <w:t xml:space="preserve">Simulate </w:t>
-            </w:r>
-            <w:r>
-              <w:rPr>
-                <w:rFonts w:cstheme="minorHAnsi"/>
-              </w:rPr>
-              <w:t xml:space="preserve">Log in Module </w:t>
-            </w:r>
-            <w:r>
-              <w:rPr>
-                <w:rFonts w:cstheme="minorHAnsi"/>
-              </w:rPr>
-              <w:t>component</w:t>
-            </w:r>
-            <w:r>
-              <w:rPr>
-                <w:rFonts w:cstheme="minorHAnsi"/>
-              </w:rPr>
-              <w:t xml:space="preserve"> </w:t>
-            </w:r>
-            <w:r>
-              <w:rPr>
-                <w:rFonts w:cstheme="minorHAnsi"/>
-              </w:rPr>
-              <w:t xml:space="preserve">typical input coming from </w:t>
+            <w:r>
+              <w:rPr>
+                <w:rFonts w:cstheme="minorHAnsi"/>
+              </w:rPr>
+              <w:t>, paying attention to</w:t>
+            </w:r>
+            <w:r>
+              <w:rPr>
+                <w:rFonts w:cstheme="minorHAnsi"/>
+              </w:rPr>
+              <w:t xml:space="preserve"> </w:t>
+            </w:r>
+            <w:r>
+              <w:rPr>
+                <w:rFonts w:cstheme="minorHAnsi"/>
+              </w:rPr>
+              <w:t>cover the exceptional and edge cases related</w:t>
+            </w:r>
+            <w:r>
+              <w:rPr>
+                <w:rFonts w:cstheme="minorHAnsi"/>
+              </w:rPr>
+              <w:t xml:space="preserve"> </w:t>
+            </w:r>
+            <w:r>
+              <w:rPr>
+                <w:rFonts w:cstheme="minorHAnsi"/>
+              </w:rPr>
+              <w:t xml:space="preserve">to </w:t>
+            </w:r>
+            <w:r>
+              <w:rPr>
+                <w:rFonts w:cstheme="minorHAnsi"/>
+              </w:rPr>
+              <w:t>the LogInInt</w:t>
+            </w:r>
+            <w:r>
+              <w:rPr>
+                <w:rFonts w:cstheme="minorHAnsi"/>
+              </w:rPr>
+              <w:t xml:space="preserve"> interface</w:t>
+            </w:r>
+            <w:r>
+              <w:rPr>
+                <w:rFonts w:cstheme="minorHAnsi"/>
+              </w:rPr>
+              <w:t>.</w:t>
+            </w:r>
+          </w:p>
+        </w:tc>
+      </w:tr>
+      <w:tr>
+        <w:tc>
+          <w:tcPr>
+            <w:tcW w:w="4675" w:type="dxa"/>
+          </w:tcPr>
+          <w:p>
+            <w:pPr>
+              <w:rPr>
+                <w:rFonts w:cstheme="minorHAnsi"/>
+              </w:rPr>
+            </w:pPr>
+            <w:r>
+              <w:rPr>
+                <w:rFonts w:cstheme="minorHAnsi"/>
+              </w:rPr>
+              <w:t>Output Specification</w:t>
+            </w:r>
+          </w:p>
+        </w:tc>
+        <w:tc>
+          <w:tcPr>
+            <w:tcW w:w="4675" w:type="dxa"/>
+          </w:tcPr>
+          <w:p>
+            <w:pPr>
+              <w:rPr>
+                <w:rFonts w:cstheme="minorHAnsi"/>
+              </w:rPr>
+            </w:pPr>
+            <w:r>
+              <w:rPr>
+                <w:rFonts w:cstheme="minorHAnsi"/>
+              </w:rPr>
+              <w:t>Check if the correct method</w:t>
+            </w:r>
+            <w:r>
+              <w:rPr>
+                <w:rFonts w:cstheme="minorHAnsi"/>
+              </w:rPr>
+              <w:t>s</w:t>
+            </w:r>
+            <w:r>
+              <w:rPr>
+                <w:rFonts w:cstheme="minorHAnsi"/>
+              </w:rPr>
+              <w:t xml:space="preserve"> are invoked,</w:t>
+            </w:r>
+            <w:r>
+              <w:rPr>
+                <w:rFonts w:cstheme="minorHAnsi"/>
+              </w:rPr>
+              <w:t xml:space="preserve"> </w:t>
+            </w:r>
+            <w:r>
+              <w:rPr>
+                <w:rFonts w:cstheme="minorHAnsi"/>
+              </w:rPr>
+              <w:t>along with the correct parameter types</w:t>
+            </w:r>
+            <w:r>
+              <w:rPr>
+                <w:rFonts w:cstheme="minorHAnsi"/>
+              </w:rPr>
+              <w:t xml:space="preserve"> </w:t>
+            </w:r>
+            <w:r>
+              <w:rPr>
+                <w:rFonts w:cstheme="minorHAnsi"/>
+              </w:rPr>
+              <w:t>and values</w:t>
+            </w:r>
+            <w:r>
+              <w:rPr>
+                <w:rFonts w:cstheme="minorHAnsi"/>
+              </w:rPr>
+              <w:t>.</w:t>
+            </w:r>
+          </w:p>
+        </w:tc>
+      </w:tr>
+      <w:tr>
+        <w:tc>
+          <w:tcPr>
+            <w:tcW w:w="4675" w:type="dxa"/>
+          </w:tcPr>
+          <w:p>
+            <w:pPr>
+              <w:rPr>
+                <w:rFonts w:cstheme="minorHAnsi"/>
+              </w:rPr>
+            </w:pPr>
+            <w:r>
+              <w:rPr>
+                <w:rFonts w:cstheme="minorHAnsi"/>
+              </w:rPr>
+              <w:t>Environmental needs</w:t>
+            </w:r>
+          </w:p>
+        </w:tc>
+        <w:tc>
+          <w:tcPr>
+            <w:tcW w:w="4675" w:type="dxa"/>
+          </w:tcPr>
+          <w:p>
+            <w:pPr>
+              <w:rPr>
+                <w:rFonts w:cstheme="minorHAnsi"/>
+              </w:rPr>
+            </w:pPr>
+            <w:r>
+              <w:rPr>
+                <w:rFonts w:cstheme="minorHAnsi"/>
+              </w:rPr>
+              <w:t xml:space="preserve">The </w:t>
             </w:r>
             <w:r>
               <w:rPr>
@@ -8953,185 +9267,7 @@
               <w:rPr>
                 <w:rFonts w:cstheme="minorHAnsi"/>
               </w:rPr>
-              <w:t>, paying attention to</w:t>
-            </w:r>
-            <w:r>
-              <w:rPr>
-                <w:rFonts w:cstheme="minorHAnsi"/>
-              </w:rPr>
-              <w:t xml:space="preserve"> </w:t>
-            </w:r>
-            <w:r>
-              <w:rPr>
-                <w:rFonts w:cstheme="minorHAnsi"/>
-              </w:rPr>
-              <w:t>cover the exceptional and edge cases related</w:t>
-            </w:r>
-            <w:r>
-              <w:rPr>
-                <w:rFonts w:cstheme="minorHAnsi"/>
-              </w:rPr>
-              <w:t xml:space="preserve"> </w:t>
-            </w:r>
-            <w:r>
-              <w:rPr>
-                <w:rFonts w:cstheme="minorHAnsi"/>
-              </w:rPr>
-              <w:t xml:space="preserve">to </w:t>
-            </w:r>
-            <w:r>
-              <w:rPr>
-                <w:rFonts w:cstheme="minorHAnsi"/>
-              </w:rPr>
-              <w:t>the LogInInt</w:t>
-            </w:r>
-            <w:r>
-              <w:rPr>
-                <w:rFonts w:cstheme="minorHAnsi"/>
-              </w:rPr>
-              <w:t xml:space="preserve"> interface</w:t>
-            </w:r>
-            <w:r>
-              <w:rPr>
-                <w:rFonts w:cstheme="minorHAnsi"/>
-              </w:rPr>
-              <w:t>.</w:t>
-            </w:r>
-          </w:p>
-        </w:tc>
-      </w:tr>
-      <w:tr>
-        <w:tc>
-          <w:tcPr>
-            <w:tcW w:w="4675" w:type="dxa"/>
-          </w:tcPr>
-          <w:p>
-            <w:pPr>
-              <w:rPr>
-                <w:rFonts w:cstheme="minorHAnsi"/>
-              </w:rPr>
-            </w:pPr>
-            <w:r>
-              <w:rPr>
-                <w:rFonts w:cstheme="minorHAnsi"/>
-              </w:rPr>
-              <w:t>Output Specification</w:t>
-            </w:r>
-          </w:p>
-        </w:tc>
-        <w:tc>
-          <w:tcPr>
-            <w:tcW w:w="4675" w:type="dxa"/>
-          </w:tcPr>
-          <w:p>
-            <w:pPr>
-              <w:rPr>
-                <w:rFonts w:cstheme="minorHAnsi"/>
-              </w:rPr>
-            </w:pPr>
-            <w:r>
-              <w:rPr>
-                <w:rFonts w:cstheme="minorHAnsi"/>
-              </w:rPr>
-              <w:t>Check if the correct method</w:t>
-            </w:r>
-            <w:r>
-              <w:rPr>
-                <w:rFonts w:cstheme="minorHAnsi"/>
-              </w:rPr>
-              <w:t>s</w:t>
-            </w:r>
-            <w:r>
-              <w:rPr>
-                <w:rFonts w:cstheme="minorHAnsi"/>
-              </w:rPr>
-              <w:t xml:space="preserve"> are invoked,</w:t>
-            </w:r>
-            <w:r>
-              <w:rPr>
-                <w:rFonts w:cstheme="minorHAnsi"/>
-              </w:rPr>
-              <w:t xml:space="preserve"> </w:t>
-            </w:r>
-            <w:r>
-              <w:rPr>
-                <w:rFonts w:cstheme="minorHAnsi"/>
-              </w:rPr>
-              <w:t>along with the correct parameter types</w:t>
-            </w:r>
-            <w:r>
-              <w:rPr>
-                <w:rFonts w:cstheme="minorHAnsi"/>
-              </w:rPr>
-              <w:t xml:space="preserve"> </w:t>
-            </w:r>
-            <w:r>
-              <w:rPr>
-                <w:rFonts w:cstheme="minorHAnsi"/>
-              </w:rPr>
-              <w:t>and values</w:t>
-            </w:r>
-            <w:r>
-              <w:rPr>
-                <w:rFonts w:cstheme="minorHAnsi"/>
-              </w:rPr>
-              <w:t>.</w:t>
-            </w:r>
-          </w:p>
-        </w:tc>
-      </w:tr>
-      <w:tr>
-        <w:tc>
-          <w:tcPr>
-            <w:tcW w:w="4675" w:type="dxa"/>
-          </w:tcPr>
-          <w:p>
-            <w:pPr>
-              <w:rPr>
-                <w:rFonts w:cstheme="minorHAnsi"/>
-              </w:rPr>
-            </w:pPr>
-            <w:r>
-              <w:rPr>
-                <w:rFonts w:cstheme="minorHAnsi"/>
-              </w:rPr>
-              <w:t>Environmental needs</w:t>
-            </w:r>
-          </w:p>
-        </w:tc>
-        <w:tc>
-          <w:tcPr>
-            <w:tcW w:w="4675" w:type="dxa"/>
-          </w:tcPr>
-          <w:p>
-            <w:pPr>
-              <w:rPr>
-                <w:rFonts w:cstheme="minorHAnsi"/>
-              </w:rPr>
-            </w:pPr>
-            <w:r>
-              <w:rPr>
-                <w:rFonts w:cstheme="minorHAnsi"/>
-              </w:rPr>
-              <w:t xml:space="preserve">The </w:t>
-            </w:r>
-            <w:r>
-              <w:rPr>
-                <w:rFonts w:cstheme="minorHAnsi"/>
-              </w:rPr>
-              <w:t>Operator Manager</w:t>
-            </w:r>
-            <w:r>
-              <w:rPr>
-                <w:rFonts w:cstheme="minorHAnsi"/>
-              </w:rPr>
-              <w:t xml:space="preserve"> </w:t>
-            </w:r>
-            <w:r>
-              <w:rPr>
-                <w:rFonts w:cstheme="minorHAnsi"/>
-              </w:rPr>
-              <w:t>driver</w:t>
+              <w:t xml:space="preserve"> driver</w:t>
             </w:r>
             <w:r>
               <w:rPr>
@@ -9149,7 +9285,13 @@
               <w:rPr>
                 <w:rFonts w:cstheme="minorHAnsi"/>
               </w:rPr>
-              <w:t xml:space="preserve"> and I2T7 must have already been performed.</w:t>
+              <w:t xml:space="preserve"> and I1</w:t>
+            </w:r>
+            <w:r>
+              <w:rPr>
+                <w:rFonts w:cstheme="minorHAnsi"/>
+              </w:rPr>
+              <w:t>T7 must have already been performed.</w:t>
             </w:r>
           </w:p>
         </w:tc>
@@ -9235,7 +9377,7 @@
               <w:rPr>
                 <w:rFonts w:cstheme="minorHAnsi"/>
               </w:rPr>
-              <w:t>10</w:t>
+              <w:t>9</w:t>
             </w:r>
             <w:r>
               <w:rPr>
@@ -9561,7 +9703,13 @@
               <w:rPr>
                 <w:rFonts w:cstheme="minorHAnsi"/>
               </w:rPr>
-              <w:t xml:space="preserve"> and I2T</w:t>
+              <w:t xml:space="preserve"> and I1</w:t>
+            </w:r>
+            <w:r>
+              <w:rPr>
+                <w:rFonts w:cstheme="minorHAnsi"/>
+              </w:rPr>
+              <w:t>T</w:t>
             </w:r>
             <w:r>
               <w:rPr>
@@ -9630,7 +9778,7 @@
               <w:rPr>
                 <w:rFonts w:cstheme="minorHAnsi"/>
               </w:rPr>
-              <w:t>I10</w:t>
+              <w:t>I9</w:t>
             </w:r>
             <w:r>
               <w:rPr>
@@ -9760,13 +9908,7 @@
               <w:rPr>
                 <w:rFonts w:cstheme="minorHAnsi"/>
               </w:rPr>
-              <w:t>Minor Issue</w:t>
-            </w:r>
-            <w:r>
-              <w:rPr>
-                <w:rFonts w:cstheme="minorHAnsi"/>
-              </w:rPr>
-              <w:t xml:space="preserve"> </w:t>
+              <w:t xml:space="preserve">Minor Issue </w:t>
             </w:r>
             <w:r>
               <w:rPr>
@@ -9944,13 +10086,7 @@
               <w:rPr>
                 <w:rFonts w:cstheme="minorHAnsi"/>
               </w:rPr>
-              <w:t>Minor Issue</w:t>
-            </w:r>
-            <w:r>
-              <w:rPr>
-                <w:rFonts w:cstheme="minorHAnsi"/>
-              </w:rPr>
-              <w:t xml:space="preserve"> </w:t>
+              <w:t xml:space="preserve">Minor Issue </w:t>
             </w:r>
             <w:r>
               <w:rPr>
@@ -9980,7 +10116,13 @@
               <w:rPr>
                 <w:rFonts w:cstheme="minorHAnsi"/>
               </w:rPr>
-              <w:t xml:space="preserve"> and I2T9 must have already been performed.</w:t>
+              <w:t xml:space="preserve"> and I1</w:t>
+            </w:r>
+            <w:r>
+              <w:rPr>
+                <w:rFonts w:cstheme="minorHAnsi"/>
+              </w:rPr>
+              <w:t>T9 must have already been performed.</w:t>
             </w:r>
           </w:p>
         </w:tc>
@@ -10074,7 +10216,13 @@
               <w:rPr>
                 <w:rFonts w:cstheme="minorHAnsi"/>
               </w:rPr>
-              <w:t>11</w:t>
+              <w:t>1</w:t>
+            </w:r>
+            <w:r>
+              <w:rPr>
+                <w:rFonts w:cstheme="minorHAnsi"/>
+              </w:rPr>
+              <w:t>0</w:t>
             </w:r>
             <w:r>
               <w:rPr>
@@ -10436,7 +10584,13 @@
               <w:rPr>
                 <w:rFonts w:cstheme="minorHAnsi"/>
               </w:rPr>
-              <w:t xml:space="preserve"> and I2T</w:t>
+              <w:t xml:space="preserve"> and I1</w:t>
+            </w:r>
+            <w:r>
+              <w:rPr>
+                <w:rFonts w:cstheme="minorHAnsi"/>
+              </w:rPr>
+              <w:t>T</w:t>
             </w:r>
             <w:r>
               <w:rPr>
@@ -10454,7 +10608,13 @@
               <w:rPr>
                 <w:rFonts w:cstheme="minorHAnsi"/>
               </w:rPr>
-              <w:t>I4T1</w:t>
+              <w:t>I3</w:t>
+            </w:r>
+            <w:r>
+              <w:rPr>
+                <w:rFonts w:cstheme="minorHAnsi"/>
+              </w:rPr>
+              <w:t>T1</w:t>
             </w:r>
             <w:r>
               <w:rPr>
@@ -10466,19 +10626,43 @@
               <w:rPr>
                 <w:rFonts w:cstheme="minorHAnsi"/>
               </w:rPr>
-              <w:t xml:space="preserve">I6T1, </w:t>
-            </w:r>
-            <w:r>
-              <w:rPr>
-                <w:rFonts w:cstheme="minorHAnsi"/>
-              </w:rPr>
-              <w:t>I7T1</w:t>
-            </w:r>
-            <w:r>
-              <w:rPr>
-                <w:rFonts w:cstheme="minorHAnsi"/>
-              </w:rPr>
-              <w:t>, I8T1</w:t>
+              <w:t>I5</w:t>
+            </w:r>
+            <w:r>
+              <w:rPr>
+                <w:rFonts w:cstheme="minorHAnsi"/>
+              </w:rPr>
+              <w:t xml:space="preserve">T1, </w:t>
+            </w:r>
+            <w:r>
+              <w:rPr>
+                <w:rFonts w:cstheme="minorHAnsi"/>
+              </w:rPr>
+              <w:t>I6</w:t>
+            </w:r>
+            <w:r>
+              <w:rPr>
+                <w:rFonts w:cstheme="minorHAnsi"/>
+              </w:rPr>
+              <w:t>T1</w:t>
+            </w:r>
+            <w:r>
+              <w:rPr>
+                <w:rFonts w:cstheme="minorHAnsi"/>
+              </w:rPr>
+              <w:t>, I</w:t>
+            </w:r>
+            <w:r>
+              <w:rPr>
+                <w:rFonts w:cstheme="minorHAnsi"/>
+              </w:rPr>
+              <w:t>7</w:t>
+            </w:r>
+            <w:r>
+              <w:rPr>
+                <w:rFonts w:cstheme="minorHAnsi"/>
+              </w:rPr>
+              <w:t>T1</w:t>
             </w:r>
             <w:r>
               <w:rPr>
@@ -10541,7 +10725,13 @@
               <w:rPr>
                 <w:rFonts w:cstheme="minorHAnsi"/>
               </w:rPr>
-              <w:t>I11</w:t>
+              <w:t>I1</w:t>
+            </w:r>
+            <w:r>
+              <w:rPr>
+                <w:rFonts w:cstheme="minorHAnsi"/>
+              </w:rPr>
+              <w:t>0</w:t>
             </w:r>
             <w:r>
               <w:rPr>
@@ -10879,7 +11069,19 @@
               <w:rPr>
                 <w:rFonts w:cstheme="minorHAnsi"/>
               </w:rPr>
-              <w:t xml:space="preserve"> and I2T2, I4T1</w:t>
+              <w:t xml:space="preserve"> an</w:t>
+            </w:r>
+            <w:r>
+              <w:rPr>
+                <w:rFonts w:cstheme="minorHAnsi"/>
+              </w:rPr>
+              <w:t>d I1T2, I3</w:t>
+            </w:r>
+            <w:r>
+              <w:rPr>
+                <w:rFonts w:cstheme="minorHAnsi"/>
+              </w:rPr>
+              <w:t>T1</w:t>
             </w:r>
             <w:r>
               <w:rPr>
@@ -10891,19 +11093,43 @@
               <w:rPr>
                 <w:rFonts w:cstheme="minorHAnsi"/>
               </w:rPr>
-              <w:t xml:space="preserve"> I6T1,</w:t>
-            </w:r>
-            <w:r>
-              <w:rPr>
-                <w:rFonts w:cstheme="minorHAnsi"/>
-              </w:rPr>
-              <w:t xml:space="preserve"> I7T1</w:t>
-            </w:r>
-            <w:r>
-              <w:rPr>
-                <w:rFonts w:cstheme="minorHAnsi"/>
-              </w:rPr>
-              <w:t>, I8T1</w:t>
+              <w:t xml:space="preserve"> I5</w:t>
+            </w:r>
+            <w:r>
+              <w:rPr>
+                <w:rFonts w:cstheme="minorHAnsi"/>
+              </w:rPr>
+              <w:t>T1,</w:t>
+            </w:r>
+            <w:r>
+              <w:rPr>
+                <w:rFonts w:cstheme="minorHAnsi"/>
+              </w:rPr>
+              <w:t xml:space="preserve"> I</w:t>
+            </w:r>
+            <w:r>
+              <w:rPr>
+                <w:rFonts w:cstheme="minorHAnsi"/>
+              </w:rPr>
+              <w:t>6</w:t>
+            </w:r>
+            <w:r>
+              <w:rPr>
+                <w:rFonts w:cstheme="minorHAnsi"/>
+              </w:rPr>
+              <w:t>T1</w:t>
+            </w:r>
+            <w:r>
+              <w:rPr>
+                <w:rFonts w:cstheme="minorHAnsi"/>
+              </w:rPr>
+              <w:t>, I7</w:t>
+            </w:r>
+            <w:r>
+              <w:rPr>
+                <w:rFonts w:cstheme="minorHAnsi"/>
+              </w:rPr>
+              <w:t>T1</w:t>
             </w:r>
             <w:r>
               <w:rPr>
@@ -11004,7 +11230,13 @@
               <w:rPr>
                 <w:rFonts w:cstheme="minorHAnsi"/>
               </w:rPr>
-              <w:t>12</w:t>
+              <w:t>1</w:t>
+            </w:r>
+            <w:r>
+              <w:rPr>
+                <w:rFonts w:cstheme="minorHAnsi"/>
+              </w:rPr>
+              <w:t>1</w:t>
             </w:r>
             <w:r>
               <w:rPr>
@@ -11330,7 +11562,13 @@
               <w:rPr>
                 <w:rFonts w:cstheme="minorHAnsi"/>
               </w:rPr>
-              <w:t xml:space="preserve"> and I2T</w:t>
+              <w:t xml:space="preserve"> and I1</w:t>
+            </w:r>
+            <w:r>
+              <w:rPr>
+                <w:rFonts w:cstheme="minorHAnsi"/>
+              </w:rPr>
+              <w:t>T</w:t>
             </w:r>
             <w:r>
               <w:rPr>
@@ -11342,19 +11580,37 @@
               <w:rPr>
                 <w:rFonts w:cstheme="minorHAnsi"/>
               </w:rPr>
-              <w:t>, I4T2,</w:t>
-            </w:r>
-            <w:r>
-              <w:rPr>
-                <w:rFonts w:cstheme="minorHAnsi"/>
-              </w:rPr>
-              <w:t xml:space="preserve"> I9T1,</w:t>
-            </w:r>
-            <w:r>
-              <w:rPr>
-                <w:rFonts w:cstheme="minorHAnsi"/>
-              </w:rPr>
-              <w:t xml:space="preserve"> I10T1</w:t>
+              <w:t>, I3</w:t>
+            </w:r>
+            <w:r>
+              <w:rPr>
+                <w:rFonts w:cstheme="minorHAnsi"/>
+              </w:rPr>
+              <w:t>T2,</w:t>
+            </w:r>
+            <w:r>
+              <w:rPr>
+                <w:rFonts w:cstheme="minorHAnsi"/>
+              </w:rPr>
+              <w:t xml:space="preserve"> I8</w:t>
+            </w:r>
+            <w:r>
+              <w:rPr>
+                <w:rFonts w:cstheme="minorHAnsi"/>
+              </w:rPr>
+              <w:t>T1,</w:t>
+            </w:r>
+            <w:r>
+              <w:rPr>
+                <w:rFonts w:cstheme="minorHAnsi"/>
+              </w:rPr>
+              <w:t xml:space="preserve"> I9</w:t>
+            </w:r>
+            <w:r>
+              <w:rPr>
+                <w:rFonts w:cstheme="minorHAnsi"/>
+              </w:rPr>
+              <w:t>T1</w:t>
             </w:r>
             <w:r>
               <w:rPr>
@@ -11440,13 +11696,7 @@
               <w:rPr>
                 <w:rFonts w:cstheme="minorHAnsi"/>
               </w:rPr>
-              <w:t>I</w:t>
-            </w:r>
-            <w:r>
-              <w:rPr>
-                <w:rFonts w:cstheme="minorHAnsi"/>
-              </w:rPr>
-              <w:t>13</w:t>
+              <w:t>I12</w:t>
             </w:r>
             <w:r>
               <w:rPr>
@@ -11772,13 +12022,19 @@
               <w:rPr>
                 <w:rFonts w:cstheme="minorHAnsi"/>
               </w:rPr>
-              <w:t xml:space="preserve"> and I2T</w:t>
-            </w:r>
-            <w:r>
-              <w:rPr>
-                <w:rFonts w:cstheme="minorHAnsi"/>
-              </w:rPr>
-              <w:t>8, I3</w:t>
+              <w:t xml:space="preserve"> and I1</w:t>
+            </w:r>
+            <w:r>
+              <w:rPr>
+                <w:rFonts w:cstheme="minorHAnsi"/>
+              </w:rPr>
+              <w:t>T</w:t>
+            </w:r>
+            <w:r>
+              <w:rPr>
+                <w:rFonts w:cstheme="minorHAnsi"/>
+              </w:rPr>
+              <w:t>8, I2</w:t>
             </w:r>
             <w:r>
               <w:rPr>
@@ -11876,13 +12132,13 @@
               <w:rPr>
                 <w:rFonts w:cstheme="minorHAnsi"/>
               </w:rPr>
-              <w:t>I</w:t>
-            </w:r>
-            <w:r>
-              <w:rPr>
-                <w:rFonts w:cstheme="minorHAnsi"/>
-              </w:rPr>
-              <w:t>14</w:t>
+              <w:t>I1</w:t>
+            </w:r>
+            <w:r>
+              <w:rPr>
+                <w:rFonts w:cstheme="minorHAnsi"/>
+              </w:rPr>
+              <w:t>3</w:t>
             </w:r>
             <w:r>
               <w:rPr>
@@ -11926,13 +12182,7 @@
               <w:rPr>
                 <w:rFonts w:cstheme="minorHAnsi"/>
               </w:rPr>
-              <w:t xml:space="preserve">Minor Issues </w:t>
-            </w:r>
-            <w:r>
-              <w:rPr>
-                <w:rFonts w:cstheme="minorHAnsi"/>
-              </w:rPr>
-              <w:t>Manager -&gt; Operator Manager</w:t>
+              <w:t>Minor Issues Manager -&gt; Operator Manager</w:t>
             </w:r>
           </w:p>
         </w:tc>
@@ -12202,13 +12452,19 @@
               <w:rPr>
                 <w:rFonts w:cstheme="minorHAnsi"/>
               </w:rPr>
-              <w:t xml:space="preserve"> and I2T</w:t>
-            </w:r>
-            <w:r>
-              <w:rPr>
-                <w:rFonts w:cstheme="minorHAnsi"/>
-              </w:rPr>
-              <w:t>5, I10</w:t>
+              <w:t xml:space="preserve"> and I1</w:t>
+            </w:r>
+            <w:r>
+              <w:rPr>
+                <w:rFonts w:cstheme="minorHAnsi"/>
+              </w:rPr>
+              <w:t>T</w:t>
+            </w:r>
+            <w:r>
+              <w:rPr>
+                <w:rFonts w:cstheme="minorHAnsi"/>
+              </w:rPr>
+              <w:t>5, I9</w:t>
             </w:r>
             <w:r>
               <w:rPr>
@@ -12345,13 +12601,7 @@
               <w:rPr>
                 <w:rFonts w:cstheme="minorHAnsi"/>
               </w:rPr>
-              <w:t>Operator Manager</w:t>
-            </w:r>
-            <w:r>
-              <w:rPr>
-                <w:rFonts w:cstheme="minorHAnsi"/>
-              </w:rPr>
-              <w:t xml:space="preserve"> -&gt; Operator Application</w:t>
+              <w:t>Operator Manager -&gt; Operator Application</w:t>
             </w:r>
           </w:p>
         </w:tc>
@@ -12633,7 +12883,13 @@
               <w:rPr>
                 <w:rFonts w:cstheme="minorHAnsi"/>
               </w:rPr>
-              <w:t xml:space="preserve"> and I7</w:t>
+              <w:t xml:space="preserve"> and I</w:t>
+            </w:r>
+            <w:r>
+              <w:rPr>
+                <w:rFonts w:cstheme="minorHAnsi"/>
+              </w:rPr>
+              <w:t>6</w:t>
             </w:r>
             <w:r>
               <w:rPr>
@@ -12657,13 +12913,37 @@
               <w:rPr>
                 <w:rFonts w:cstheme="minorHAnsi"/>
               </w:rPr>
-              <w:t xml:space="preserve"> I8T2, I9T2,</w:t>
-            </w:r>
-            <w:r>
-              <w:rPr>
-                <w:rFonts w:cstheme="minorHAnsi"/>
-              </w:rPr>
-              <w:t xml:space="preserve"> I10T</w:t>
+              <w:t xml:space="preserve"> I7</w:t>
+            </w:r>
+            <w:r>
+              <w:rPr>
+                <w:rFonts w:cstheme="minorHAnsi"/>
+              </w:rPr>
+              <w:t>T2, I</w:t>
+            </w:r>
+            <w:r>
+              <w:rPr>
+                <w:rFonts w:cstheme="minorHAnsi"/>
+              </w:rPr>
+              <w:t>8</w:t>
+            </w:r>
+            <w:r>
+              <w:rPr>
+                <w:rFonts w:cstheme="minorHAnsi"/>
+              </w:rPr>
+              <w:t>T2,</w:t>
+            </w:r>
+            <w:r>
+              <w:rPr>
+                <w:rFonts w:cstheme="minorHAnsi"/>
+              </w:rPr>
+              <w:t xml:space="preserve"> I9</w:t>
+            </w:r>
+            <w:r>
+              <w:rPr>
+                <w:rFonts w:cstheme="minorHAnsi"/>
+              </w:rPr>
+              <w:t>T</w:t>
             </w:r>
             <w:r>
               <w:rPr>
@@ -12675,7 +12955,27 @@
               <w:rPr>
                 <w:rFonts w:cstheme="minorHAnsi"/>
               </w:rPr>
-              <w:t>, I13T1, I14T1</w:t>
+              <w:t>, I12</w:t>
+            </w:r>
+            <w:r>
+              <w:rPr>
+                <w:rFonts w:cstheme="minorHAnsi"/>
+              </w:rPr>
+              <w:t>T1, I1</w:t>
+            </w:r>
+            <w:r>
+              <w:rPr>
+                <w:rFonts w:cstheme="minorHAnsi"/>
+              </w:rPr>
+              <w:t>3</w:t>
+            </w:r>
+            <w:bookmarkStart w:id="0" w:name="_GoBack"/>
+            <w:bookmarkEnd w:id="0"/>
+            <w:r>
+              <w:rPr>
+                <w:rFonts w:cstheme="minorHAnsi"/>
+              </w:rPr>
+              <w:t>T1</w:t>
             </w:r>
             <w:r>
               <w:rPr>

</xml_diff>